<commit_message>
download with docx instread pdf
</commit_message>
<xml_diff>
--- a/output/template.docx
+++ b/output/template.docx
@@ -5,7 +5,7 @@
     <w:p>
       <w:pPr>
         <w:rPr>
-          <w:rFonts w:asciiTheme="majorBidi" w:hAnsiTheme="majorBidi" w:cstheme="majorBidi"/>
+          <w:rFonts w:ascii="TH SarabunPSK" w:eastAsia="PingFang HK" w:hAnsi="TH SarabunPSK" w:cs="TH SarabunPSK" w:hint="cs"/>
           <w:sz w:val="28"/>
           <w:szCs w:val="28"/>
           <w:lang w:val="en-US"/>
@@ -15,7 +15,7 @@
     <w:p>
       <w:pPr>
         <w:rPr>
-          <w:rFonts w:asciiTheme="majorBidi" w:hAnsiTheme="majorBidi" w:cstheme="majorBidi"/>
+          <w:rFonts w:ascii="TH SarabunPSK" w:eastAsia="PingFang HK" w:hAnsi="TH SarabunPSK" w:cs="TH SarabunPSK" w:hint="cs"/>
           <w:sz w:val="28"/>
           <w:szCs w:val="28"/>
           <w:lang w:val="en-US"/>
@@ -56,7 +56,7 @@
           <w:p>
             <w:pPr>
               <w:rPr>
-                <w:rFonts w:asciiTheme="majorBidi" w:hAnsiTheme="majorBidi" w:cstheme="majorBidi"/>
+                <w:rFonts w:ascii="TH SarabunPSK" w:eastAsia="PingFang HK" w:hAnsi="TH SarabunPSK" w:cs="TH SarabunPSK" w:hint="cs"/>
                 <w:b w:val="0"/>
                 <w:bCs w:val="0"/>
                 <w:sz w:val="28"/>
@@ -66,7 +66,7 @@
             </w:pPr>
             <w:r>
               <w:rPr>
-                <w:rFonts w:asciiTheme="majorBidi" w:hAnsiTheme="majorBidi" w:cstheme="majorBidi"/>
+                <w:rFonts w:ascii="TH SarabunPSK" w:eastAsia="PingFang HK" w:hAnsi="TH SarabunPSK" w:cs="TH SarabunPSK" w:hint="cs"/>
                 <w:b w:val="0"/>
                 <w:bCs w:val="0"/>
                 <w:sz w:val="28"/>
@@ -91,7 +91,7 @@
             <w:pPr>
               <w:cnfStyle w:val="100000000000" w:firstRow="1" w:lastRow="0" w:firstColumn="0" w:lastColumn="0" w:oddVBand="0" w:evenVBand="0" w:oddHBand="0" w:evenHBand="0" w:firstRowFirstColumn="0" w:firstRowLastColumn="0" w:lastRowFirstColumn="0" w:lastRowLastColumn="0"/>
               <w:rPr>
-                <w:rFonts w:asciiTheme="majorBidi" w:hAnsiTheme="majorBidi" w:cstheme="majorBidi"/>
+                <w:rFonts w:ascii="TH SarabunPSK" w:eastAsia="PingFang HK" w:hAnsi="TH SarabunPSK" w:cs="TH SarabunPSK" w:hint="cs"/>
                 <w:b w:val="0"/>
                 <w:bCs w:val="0"/>
                 <w:sz w:val="28"/>
@@ -101,7 +101,7 @@
             </w:pPr>
             <w:r>
               <w:rPr>
-                <w:rFonts w:asciiTheme="majorBidi" w:hAnsiTheme="majorBidi" w:cstheme="majorBidi"/>
+                <w:rFonts w:ascii="TH SarabunPSK" w:eastAsia="PingFang HK" w:hAnsi="TH SarabunPSK" w:cs="TH SarabunPSK" w:hint="cs"/>
                 <w:b w:val="0"/>
                 <w:bCs w:val="0"/>
                 <w:sz w:val="28"/>
@@ -126,7 +126,7 @@
           <w:p>
             <w:pPr>
               <w:rPr>
-                <w:rFonts w:asciiTheme="majorBidi" w:hAnsiTheme="majorBidi" w:cstheme="majorBidi"/>
+                <w:rFonts w:ascii="TH SarabunPSK" w:eastAsia="PingFang HK" w:hAnsi="TH SarabunPSK" w:cs="TH SarabunPSK" w:hint="cs"/>
                 <w:sz w:val="28"/>
                 <w:szCs w:val="28"/>
                 <w:lang w:val="en-US"/>
@@ -134,7 +134,7 @@
             </w:pPr>
             <w:r>
               <w:rPr>
-                <w:rFonts w:asciiTheme="majorBidi" w:hAnsiTheme="majorBidi" w:cstheme="majorBidi"/>
+                <w:rFonts w:ascii="TH SarabunPSK" w:eastAsia="PingFang HK" w:hAnsi="TH SarabunPSK" w:cs="TH SarabunPSK" w:hint="cs"/>
                 <w:sz w:val="28"/>
                 <w:szCs w:val="28"/>
                 <w:cs/>
@@ -144,7 +144,7 @@
             </w:r>
             <w:r>
               <w:rPr>
-                <w:rFonts w:asciiTheme="majorBidi" w:hAnsiTheme="majorBidi" w:cstheme="majorBidi"/>
+                <w:rFonts w:ascii="TH SarabunPSK" w:eastAsia="PingFang HK" w:hAnsi="TH SarabunPSK" w:cs="TH SarabunPSK" w:hint="cs"/>
                 <w:sz w:val="28"/>
                 <w:szCs w:val="28"/>
                 <w:lang w:val="en-US"/>
@@ -161,7 +161,7 @@
             <w:pPr>
               <w:cnfStyle w:val="000000100000" w:firstRow="0" w:lastRow="0" w:firstColumn="0" w:lastColumn="0" w:oddVBand="0" w:evenVBand="0" w:oddHBand="1" w:evenHBand="0" w:firstRowFirstColumn="0" w:firstRowLastColumn="0" w:lastRowFirstColumn="0" w:lastRowLastColumn="0"/>
               <w:rPr>
-                <w:rFonts w:asciiTheme="majorBidi" w:hAnsiTheme="majorBidi" w:cstheme="majorBidi"/>
+                <w:rFonts w:ascii="TH SarabunPSK" w:eastAsia="PingFang HK" w:hAnsi="TH SarabunPSK" w:cs="TH SarabunPSK" w:hint="cs"/>
                 <w:sz w:val="28"/>
                 <w:szCs w:val="28"/>
                 <w:cs/>
@@ -170,7 +170,7 @@
             </w:pPr>
             <w:r>
               <w:rPr>
-                <w:rFonts w:asciiTheme="majorBidi" w:hAnsiTheme="majorBidi" w:cstheme="majorBidi"/>
+                <w:rFonts w:ascii="TH SarabunPSK" w:eastAsia="PingFang HK" w:hAnsi="TH SarabunPSK" w:cs="TH SarabunPSK" w:hint="cs"/>
                 <w:sz w:val="28"/>
                 <w:szCs w:val="28"/>
                 <w:cs/>
@@ -180,7 +180,7 @@
             </w:r>
             <w:r>
               <w:rPr>
-                <w:rFonts w:asciiTheme="majorBidi" w:hAnsiTheme="majorBidi" w:cstheme="majorBidi"/>
+                <w:rFonts w:ascii="TH SarabunPSK" w:eastAsia="PingFang HK" w:hAnsi="TH SarabunPSK" w:cs="TH SarabunPSK" w:hint="cs"/>
                 <w:sz w:val="28"/>
                 <w:szCs w:val="28"/>
                 <w:lang w:val="en-US"/>
@@ -199,7 +199,7 @@
           <w:p>
             <w:pPr>
               <w:rPr>
-                <w:rFonts w:asciiTheme="majorBidi" w:hAnsiTheme="majorBidi" w:cstheme="majorBidi"/>
+                <w:rFonts w:ascii="TH SarabunPSK" w:eastAsia="PingFang HK" w:hAnsi="TH SarabunPSK" w:cs="TH SarabunPSK" w:hint="cs"/>
                 <w:sz w:val="28"/>
                 <w:szCs w:val="28"/>
                 <w:cs/>
@@ -208,7 +208,7 @@
             </w:pPr>
             <w:r>
               <w:rPr>
-                <w:rFonts w:asciiTheme="majorBidi" w:hAnsiTheme="majorBidi" w:cstheme="majorBidi"/>
+                <w:rFonts w:ascii="TH SarabunPSK" w:eastAsia="PingFang HK" w:hAnsi="TH SarabunPSK" w:cs="TH SarabunPSK" w:hint="cs"/>
                 <w:sz w:val="28"/>
                 <w:szCs w:val="28"/>
                 <w:cs/>
@@ -218,7 +218,7 @@
             </w:r>
             <w:r>
               <w:rPr>
-                <w:rFonts w:asciiTheme="majorBidi" w:hAnsiTheme="majorBidi" w:cstheme="majorBidi"/>
+                <w:rFonts w:ascii="TH SarabunPSK" w:eastAsia="PingFang HK" w:hAnsi="TH SarabunPSK" w:cs="TH SarabunPSK" w:hint="cs"/>
                 <w:sz w:val="28"/>
                 <w:szCs w:val="28"/>
                 <w:lang w:val="en-US"/>
@@ -235,7 +235,7 @@
             <w:pPr>
               <w:cnfStyle w:val="000000000000" w:firstRow="0" w:lastRow="0" w:firstColumn="0" w:lastColumn="0" w:oddVBand="0" w:evenVBand="0" w:oddHBand="0" w:evenHBand="0" w:firstRowFirstColumn="0" w:firstRowLastColumn="0" w:lastRowFirstColumn="0" w:lastRowLastColumn="0"/>
               <w:rPr>
-                <w:rFonts w:asciiTheme="majorBidi" w:hAnsiTheme="majorBidi" w:cstheme="majorBidi"/>
+                <w:rFonts w:ascii="TH SarabunPSK" w:eastAsia="PingFang HK" w:hAnsi="TH SarabunPSK" w:cs="TH SarabunPSK" w:hint="cs"/>
                 <w:sz w:val="28"/>
                 <w:szCs w:val="28"/>
                 <w:lang w:val="en-US"/>
@@ -248,7 +248,7 @@
     <w:p>
       <w:pPr>
         <w:rPr>
-          <w:rFonts w:asciiTheme="majorBidi" w:hAnsiTheme="majorBidi" w:cstheme="majorBidi"/>
+          <w:rFonts w:ascii="TH SarabunPSK" w:eastAsia="PingFang HK" w:hAnsi="TH SarabunPSK" w:cs="TH SarabunPSK" w:hint="cs"/>
           <w:sz w:val="28"/>
           <w:szCs w:val="28"/>
           <w:lang w:val="en-US"/>
@@ -258,7 +258,7 @@
     <w:p>
       <w:pPr>
         <w:rPr>
-          <w:rFonts w:asciiTheme="majorBidi" w:hAnsiTheme="majorBidi" w:cstheme="majorBidi"/>
+          <w:rFonts w:ascii="TH SarabunPSK" w:eastAsia="PingFang HK" w:hAnsi="TH SarabunPSK" w:cs="TH SarabunPSK" w:hint="cs"/>
           <w:sz w:val="28"/>
           <w:szCs w:val="28"/>
           <w:lang w:val="en-US"/>
@@ -300,7 +300,7 @@
           <w:p>
             <w:pPr>
               <w:rPr>
-                <w:rFonts w:asciiTheme="majorBidi" w:hAnsiTheme="majorBidi" w:cstheme="majorBidi"/>
+                <w:rFonts w:ascii="TH SarabunPSK" w:eastAsia="PingFang HK" w:hAnsi="TH SarabunPSK" w:cs="TH SarabunPSK" w:hint="cs"/>
                 <w:sz w:val="28"/>
                 <w:szCs w:val="28"/>
                 <w:cs/>
@@ -309,7 +309,7 @@
             </w:pPr>
             <w:r>
               <w:rPr>
-                <w:rFonts w:asciiTheme="majorBidi" w:hAnsiTheme="majorBidi" w:cstheme="majorBidi"/>
+                <w:rFonts w:ascii="TH SarabunPSK" w:eastAsia="PingFang HK" w:hAnsi="TH SarabunPSK" w:cs="TH SarabunPSK" w:hint="cs"/>
                 <w:sz w:val="28"/>
                 <w:szCs w:val="28"/>
                 <w:cs/>
@@ -332,7 +332,7 @@
           <w:p>
             <w:pPr>
               <w:rPr>
-                <w:rFonts w:asciiTheme="majorBidi" w:hAnsiTheme="majorBidi" w:cstheme="majorBidi"/>
+                <w:rFonts w:ascii="TH SarabunPSK" w:eastAsia="PingFang HK" w:hAnsi="TH SarabunPSK" w:cs="TH SarabunPSK" w:hint="cs"/>
                 <w:b w:val="0"/>
                 <w:bCs w:val="0"/>
                 <w:sz w:val="28"/>
@@ -342,7 +342,7 @@
             </w:pPr>
             <w:r>
               <w:rPr>
-                <w:rFonts w:asciiTheme="majorBidi" w:hAnsiTheme="majorBidi" w:cstheme="majorBidi"/>
+                <w:rFonts w:ascii="TH SarabunPSK" w:eastAsia="PingFang HK" w:hAnsi="TH SarabunPSK" w:cs="TH SarabunPSK" w:hint="cs"/>
                 <w:b w:val="0"/>
                 <w:bCs w:val="0"/>
                 <w:sz w:val="28"/>
@@ -358,7 +358,7 @@
     <w:p>
       <w:pPr>
         <w:rPr>
-          <w:rFonts w:asciiTheme="majorBidi" w:hAnsiTheme="majorBidi" w:cstheme="majorBidi"/>
+          <w:rFonts w:ascii="TH SarabunPSK" w:eastAsia="PingFang HK" w:hAnsi="TH SarabunPSK" w:cs="TH SarabunPSK" w:hint="cs"/>
           <w:sz w:val="28"/>
           <w:szCs w:val="28"/>
         </w:rPr>
@@ -367,7 +367,7 @@
     <w:p>
       <w:pPr>
         <w:rPr>
-          <w:rFonts w:asciiTheme="majorBidi" w:hAnsiTheme="majorBidi" w:cstheme="majorBidi"/>
+          <w:rFonts w:ascii="TH SarabunPSK" w:eastAsia="PingFang HK" w:hAnsi="TH SarabunPSK" w:cs="TH SarabunPSK" w:hint="cs"/>
           <w:sz w:val="28"/>
           <w:szCs w:val="28"/>
         </w:rPr>
@@ -376,7 +376,7 @@
     <w:p>
       <w:pPr>
         <w:rPr>
-          <w:rFonts w:asciiTheme="majorBidi" w:hAnsiTheme="majorBidi" w:cstheme="majorBidi"/>
+          <w:rFonts w:ascii="TH SarabunPSK" w:eastAsia="PingFang HK" w:hAnsi="TH SarabunPSK" w:cs="TH SarabunPSK" w:hint="cs"/>
           <w:b/>
           <w:bCs/>
           <w:sz w:val="28"/>
@@ -388,7 +388,7 @@
       </w:pPr>
       <w:r>
         <w:rPr>
-          <w:rFonts w:asciiTheme="majorBidi" w:hAnsiTheme="majorBidi" w:cstheme="majorBidi"/>
+          <w:rFonts w:ascii="TH SarabunPSK" w:eastAsia="PingFang HK" w:hAnsi="TH SarabunPSK" w:cs="TH SarabunPSK" w:hint="cs"/>
           <w:b/>
           <w:bCs/>
           <w:sz w:val="28"/>
@@ -422,7 +422,7 @@
           <w:p>
             <w:pPr>
               <w:rPr>
-                <w:rFonts w:asciiTheme="majorBidi" w:hAnsiTheme="majorBidi" w:cstheme="majorBidi"/>
+                <w:rFonts w:ascii="TH SarabunPSK" w:eastAsia="PingFang HK" w:hAnsi="TH SarabunPSK" w:cs="TH SarabunPSK" w:hint="cs"/>
                 <w:b w:val="0"/>
                 <w:bCs w:val="0"/>
                 <w:sz w:val="28"/>
@@ -432,7 +432,7 @@
             </w:pPr>
             <w:r>
               <w:rPr>
-                <w:rFonts w:asciiTheme="majorBidi" w:hAnsiTheme="majorBidi" w:cstheme="majorBidi"/>
+                <w:rFonts w:ascii="TH SarabunPSK" w:eastAsia="PingFang HK" w:hAnsi="TH SarabunPSK" w:cs="TH SarabunPSK" w:hint="cs"/>
                 <w:sz w:val="28"/>
                 <w:szCs w:val="28"/>
                 <w:cs/>
@@ -450,7 +450,7 @@
             <w:pPr>
               <w:cnfStyle w:val="100000000000" w:firstRow="1" w:lastRow="0" w:firstColumn="0" w:lastColumn="0" w:oddVBand="0" w:evenVBand="0" w:oddHBand="0" w:evenHBand="0" w:firstRowFirstColumn="0" w:firstRowLastColumn="0" w:lastRowFirstColumn="0" w:lastRowLastColumn="0"/>
               <w:rPr>
-                <w:rFonts w:asciiTheme="majorBidi" w:hAnsiTheme="majorBidi" w:cstheme="majorBidi"/>
+                <w:rFonts w:ascii="TH SarabunPSK" w:eastAsia="PingFang HK" w:hAnsi="TH SarabunPSK" w:cs="TH SarabunPSK" w:hint="cs"/>
                 <w:b w:val="0"/>
                 <w:bCs w:val="0"/>
                 <w:sz w:val="28"/>
@@ -460,7 +460,7 @@
             </w:pPr>
             <w:r>
               <w:rPr>
-                <w:rFonts w:asciiTheme="majorBidi" w:hAnsiTheme="majorBidi" w:cstheme="majorBidi"/>
+                <w:rFonts w:ascii="TH SarabunPSK" w:eastAsia="PingFang HK" w:hAnsi="TH SarabunPSK" w:cs="TH SarabunPSK" w:hint="cs"/>
                 <w:sz w:val="28"/>
                 <w:szCs w:val="28"/>
                 <w:cs/>
@@ -480,7 +480,7 @@
           <w:p>
             <w:pPr>
               <w:rPr>
-                <w:rFonts w:asciiTheme="majorBidi" w:hAnsiTheme="majorBidi" w:cstheme="majorBidi"/>
+                <w:rFonts w:ascii="TH SarabunPSK" w:eastAsia="PingFang HK" w:hAnsi="TH SarabunPSK" w:cs="TH SarabunPSK" w:hint="cs"/>
                 <w:b w:val="0"/>
                 <w:bCs w:val="0"/>
                 <w:sz w:val="28"/>
@@ -489,7 +489,7 @@
             </w:pPr>
             <w:r>
               <w:rPr>
-                <w:rFonts w:asciiTheme="majorBidi" w:hAnsiTheme="majorBidi" w:cstheme="majorBidi"/>
+                <w:rFonts w:ascii="TH SarabunPSK" w:eastAsia="PingFang HK" w:hAnsi="TH SarabunPSK" w:cs="TH SarabunPSK" w:hint="cs"/>
                 <w:b w:val="0"/>
                 <w:bCs w:val="0"/>
                 <w:sz w:val="28"/>
@@ -507,14 +507,14 @@
             <w:pPr>
               <w:cnfStyle w:val="000000000000" w:firstRow="0" w:lastRow="0" w:firstColumn="0" w:lastColumn="0" w:oddVBand="0" w:evenVBand="0" w:oddHBand="0" w:evenHBand="0" w:firstRowFirstColumn="0" w:firstRowLastColumn="0" w:lastRowFirstColumn="0" w:lastRowLastColumn="0"/>
               <w:rPr>
-                <w:rFonts w:asciiTheme="majorBidi" w:hAnsiTheme="majorBidi" w:cstheme="majorBidi"/>
+                <w:rFonts w:ascii="TH SarabunPSK" w:eastAsia="PingFang HK" w:hAnsi="TH SarabunPSK" w:cs="TH SarabunPSK" w:hint="cs"/>
                 <w:sz w:val="28"/>
                 <w:szCs w:val="28"/>
               </w:rPr>
             </w:pPr>
             <w:r>
               <w:rPr>
-                <w:rFonts w:asciiTheme="majorBidi" w:hAnsiTheme="majorBidi" w:cstheme="majorBidi"/>
+                <w:rFonts w:ascii="TH SarabunPSK" w:eastAsia="PingFang HK" w:hAnsi="TH SarabunPSK" w:cs="TH SarabunPSK" w:hint="cs"/>
                 <w:sz w:val="28"/>
                 <w:szCs w:val="28"/>
               </w:rPr>
@@ -532,7 +532,7 @@
           <w:p>
             <w:pPr>
               <w:rPr>
-                <w:rFonts w:asciiTheme="majorBidi" w:hAnsiTheme="majorBidi" w:cstheme="majorBidi"/>
+                <w:rFonts w:ascii="TH SarabunPSK" w:eastAsia="PingFang HK" w:hAnsi="TH SarabunPSK" w:cs="TH SarabunPSK" w:hint="cs"/>
                 <w:b w:val="0"/>
                 <w:bCs w:val="0"/>
                 <w:sz w:val="28"/>
@@ -541,7 +541,7 @@
             </w:pPr>
             <w:r>
               <w:rPr>
-                <w:rFonts w:asciiTheme="majorBidi" w:hAnsiTheme="majorBidi" w:cstheme="majorBidi"/>
+                <w:rFonts w:ascii="TH SarabunPSK" w:eastAsia="PingFang HK" w:hAnsi="TH SarabunPSK" w:cs="TH SarabunPSK" w:hint="cs"/>
                 <w:b w:val="0"/>
                 <w:bCs w:val="0"/>
                 <w:sz w:val="28"/>
@@ -559,14 +559,14 @@
             <w:pPr>
               <w:cnfStyle w:val="000000000000" w:firstRow="0" w:lastRow="0" w:firstColumn="0" w:lastColumn="0" w:oddVBand="0" w:evenVBand="0" w:oddHBand="0" w:evenHBand="0" w:firstRowFirstColumn="0" w:firstRowLastColumn="0" w:lastRowFirstColumn="0" w:lastRowLastColumn="0"/>
               <w:rPr>
-                <w:rFonts w:asciiTheme="majorBidi" w:hAnsiTheme="majorBidi" w:cstheme="majorBidi"/>
+                <w:rFonts w:ascii="TH SarabunPSK" w:eastAsia="PingFang HK" w:hAnsi="TH SarabunPSK" w:cs="TH SarabunPSK" w:hint="cs"/>
                 <w:sz w:val="28"/>
                 <w:szCs w:val="28"/>
               </w:rPr>
             </w:pPr>
             <w:r>
               <w:rPr>
-                <w:rFonts w:asciiTheme="majorBidi" w:hAnsiTheme="majorBidi" w:cstheme="majorBidi"/>
+                <w:rFonts w:ascii="TH SarabunPSK" w:eastAsia="PingFang HK" w:hAnsi="TH SarabunPSK" w:cs="TH SarabunPSK" w:hint="cs"/>
                 <w:sz w:val="28"/>
                 <w:szCs w:val="28"/>
               </w:rPr>
@@ -584,7 +584,7 @@
           <w:p>
             <w:pPr>
               <w:rPr>
-                <w:rFonts w:asciiTheme="majorBidi" w:hAnsiTheme="majorBidi" w:cstheme="majorBidi"/>
+                <w:rFonts w:ascii="TH SarabunPSK" w:eastAsia="PingFang HK" w:hAnsi="TH SarabunPSK" w:cs="TH SarabunPSK" w:hint="cs"/>
                 <w:b w:val="0"/>
                 <w:bCs w:val="0"/>
                 <w:sz w:val="28"/>
@@ -593,7 +593,7 @@
             </w:pPr>
             <w:r>
               <w:rPr>
-                <w:rFonts w:asciiTheme="majorBidi" w:hAnsiTheme="majorBidi" w:cstheme="majorBidi"/>
+                <w:rFonts w:ascii="TH SarabunPSK" w:eastAsia="PingFang HK" w:hAnsi="TH SarabunPSK" w:cs="TH SarabunPSK" w:hint="cs"/>
                 <w:b w:val="0"/>
                 <w:bCs w:val="0"/>
                 <w:sz w:val="28"/>
@@ -611,14 +611,14 @@
             <w:pPr>
               <w:cnfStyle w:val="000000000000" w:firstRow="0" w:lastRow="0" w:firstColumn="0" w:lastColumn="0" w:oddVBand="0" w:evenVBand="0" w:oddHBand="0" w:evenHBand="0" w:firstRowFirstColumn="0" w:firstRowLastColumn="0" w:lastRowFirstColumn="0" w:lastRowLastColumn="0"/>
               <w:rPr>
-                <w:rFonts w:asciiTheme="majorBidi" w:hAnsiTheme="majorBidi" w:cstheme="majorBidi"/>
+                <w:rFonts w:ascii="TH SarabunPSK" w:eastAsia="PingFang HK" w:hAnsi="TH SarabunPSK" w:cs="TH SarabunPSK" w:hint="cs"/>
                 <w:sz w:val="28"/>
                 <w:szCs w:val="28"/>
               </w:rPr>
             </w:pPr>
             <w:r>
               <w:rPr>
-                <w:rFonts w:asciiTheme="majorBidi" w:hAnsiTheme="majorBidi" w:cstheme="majorBidi"/>
+                <w:rFonts w:ascii="TH SarabunPSK" w:eastAsia="PingFang HK" w:hAnsi="TH SarabunPSK" w:cs="TH SarabunPSK" w:hint="cs"/>
                 <w:sz w:val="28"/>
                 <w:szCs w:val="28"/>
               </w:rPr>
@@ -636,7 +636,7 @@
           <w:p>
             <w:pPr>
               <w:rPr>
-                <w:rFonts w:asciiTheme="majorBidi" w:hAnsiTheme="majorBidi" w:cstheme="majorBidi"/>
+                <w:rFonts w:ascii="TH SarabunPSK" w:eastAsia="PingFang HK" w:hAnsi="TH SarabunPSK" w:cs="TH SarabunPSK" w:hint="cs"/>
                 <w:b w:val="0"/>
                 <w:bCs w:val="0"/>
                 <w:sz w:val="28"/>
@@ -645,7 +645,7 @@
             </w:pPr>
             <w:r>
               <w:rPr>
-                <w:rFonts w:asciiTheme="majorBidi" w:hAnsiTheme="majorBidi" w:cstheme="majorBidi"/>
+                <w:rFonts w:ascii="TH SarabunPSK" w:eastAsia="PingFang HK" w:hAnsi="TH SarabunPSK" w:cs="TH SarabunPSK" w:hint="cs"/>
                 <w:b w:val="0"/>
                 <w:bCs w:val="0"/>
                 <w:sz w:val="28"/>
@@ -663,1678 +663,14 @@
             <w:pPr>
               <w:cnfStyle w:val="000000000000" w:firstRow="0" w:lastRow="0" w:firstColumn="0" w:lastColumn="0" w:oddVBand="0" w:evenVBand="0" w:oddHBand="0" w:evenHBand="0" w:firstRowFirstColumn="0" w:firstRowLastColumn="0" w:lastRowFirstColumn="0" w:lastRowLastColumn="0"/>
               <w:rPr>
-                <w:rFonts w:asciiTheme="majorBidi" w:hAnsiTheme="majorBidi" w:cstheme="majorBidi"/>
+                <w:rFonts w:ascii="TH SarabunPSK" w:eastAsia="PingFang HK" w:hAnsi="TH SarabunPSK" w:cs="TH SarabunPSK" w:hint="cs"/>
                 <w:sz w:val="28"/>
                 <w:szCs w:val="28"/>
               </w:rPr>
             </w:pPr>
             <w:r>
               <w:rPr>
-                <w:rFonts w:asciiTheme="majorBidi" w:hAnsiTheme="majorBidi" w:cstheme="majorBidi"/>
-                <w:sz w:val="28"/>
-                <w:szCs w:val="28"/>
-              </w:rPr>
-              <w:t xml:space="preserve">ดายู้</w:t>
-            </w:r>
-          </w:p>
-        </w:tc>
-      </w:tr>
-      <w:tr>
-        <w:tc>
-          <w:tcPr>
-            <w:cnfStyle w:val="001000000000" w:firstRow="0" w:lastRow="0" w:firstColumn="1" w:lastColumn="0" w:oddVBand="0" w:evenVBand="0" w:oddHBand="0" w:evenHBand="0" w:firstRowFirstColumn="0" w:firstRowLastColumn="0" w:lastRowFirstColumn="0" w:lastRowLastColumn="0"/>
-            <w:tcW w:w="4390" w:type="dxa"/>
-          </w:tcPr>
-          <w:p>
-            <w:pPr>
-              <w:rPr>
-                <w:rFonts w:asciiTheme="majorBidi" w:hAnsiTheme="majorBidi" w:cstheme="majorBidi"/>
-                <w:b w:val="0"/>
-                <w:bCs w:val="0"/>
-                <w:sz w:val="28"/>
-                <w:szCs w:val="28"/>
-              </w:rPr>
-            </w:pPr>
-            <w:r>
-              <w:rPr>
-                <w:rFonts w:asciiTheme="majorBidi" w:hAnsiTheme="majorBidi" w:cstheme="majorBidi"/>
-                <w:b w:val="0"/>
-                <w:bCs w:val="0"/>
-                <w:sz w:val="28"/>
-                <w:szCs w:val="28"/>
-              </w:rPr>
-              <w:t xml:space="preserve">วรวัชร</w:t>
-            </w:r>
-          </w:p>
-        </w:tc>
-        <w:tc>
-          <w:tcPr>
-            <w:tcW w:w="4960" w:type="dxa"/>
-          </w:tcPr>
-          <w:p>
-            <w:pPr>
-              <w:cnfStyle w:val="000000000000" w:firstRow="0" w:lastRow="0" w:firstColumn="0" w:lastColumn="0" w:oddVBand="0" w:evenVBand="0" w:oddHBand="0" w:evenHBand="0" w:firstRowFirstColumn="0" w:firstRowLastColumn="0" w:lastRowFirstColumn="0" w:lastRowLastColumn="0"/>
-              <w:rPr>
-                <w:rFonts w:asciiTheme="majorBidi" w:hAnsiTheme="majorBidi" w:cstheme="majorBidi"/>
-                <w:sz w:val="28"/>
-                <w:szCs w:val="28"/>
-              </w:rPr>
-            </w:pPr>
-            <w:r>
-              <w:rPr>
-                <w:rFonts w:asciiTheme="majorBidi" w:hAnsiTheme="majorBidi" w:cstheme="majorBidi"/>
-                <w:sz w:val="28"/>
-                <w:szCs w:val="28"/>
-              </w:rPr>
-              <w:t xml:space="preserve">ไล้เลิศ</w:t>
-            </w:r>
-          </w:p>
-        </w:tc>
-      </w:tr>
-      <w:tr>
-        <w:tc>
-          <w:tcPr>
-            <w:cnfStyle w:val="001000000000" w:firstRow="0" w:lastRow="0" w:firstColumn="1" w:lastColumn="0" w:oddVBand="0" w:evenVBand="0" w:oddHBand="0" w:evenHBand="0" w:firstRowFirstColumn="0" w:firstRowLastColumn="0" w:lastRowFirstColumn="0" w:lastRowLastColumn="0"/>
-            <w:tcW w:w="4390" w:type="dxa"/>
-          </w:tcPr>
-          <w:p>
-            <w:pPr>
-              <w:rPr>
-                <w:rFonts w:asciiTheme="majorBidi" w:hAnsiTheme="majorBidi" w:cstheme="majorBidi"/>
-                <w:b w:val="0"/>
-                <w:bCs w:val="0"/>
-                <w:sz w:val="28"/>
-                <w:szCs w:val="28"/>
-              </w:rPr>
-            </w:pPr>
-            <w:r>
-              <w:rPr>
-                <w:rFonts w:asciiTheme="majorBidi" w:hAnsiTheme="majorBidi" w:cstheme="majorBidi"/>
-                <w:b w:val="0"/>
-                <w:bCs w:val="0"/>
-                <w:sz w:val="28"/>
-                <w:szCs w:val="28"/>
-              </w:rPr>
-              <w:t xml:space="preserve">พิชัย</w:t>
-            </w:r>
-          </w:p>
-        </w:tc>
-        <w:tc>
-          <w:tcPr>
-            <w:tcW w:w="4960" w:type="dxa"/>
-          </w:tcPr>
-          <w:p>
-            <w:pPr>
-              <w:cnfStyle w:val="000000000000" w:firstRow="0" w:lastRow="0" w:firstColumn="0" w:lastColumn="0" w:oddVBand="0" w:evenVBand="0" w:oddHBand="0" w:evenHBand="0" w:firstRowFirstColumn="0" w:firstRowLastColumn="0" w:lastRowFirstColumn="0" w:lastRowLastColumn="0"/>
-              <w:rPr>
-                <w:rFonts w:asciiTheme="majorBidi" w:hAnsiTheme="majorBidi" w:cstheme="majorBidi"/>
-                <w:sz w:val="28"/>
-                <w:szCs w:val="28"/>
-              </w:rPr>
-            </w:pPr>
-            <w:r>
-              <w:rPr>
-                <w:rFonts w:asciiTheme="majorBidi" w:hAnsiTheme="majorBidi" w:cstheme="majorBidi"/>
-                <w:sz w:val="28"/>
-                <w:szCs w:val="28"/>
-              </w:rPr>
-              <w:t xml:space="preserve">มาแว้ว</w:t>
-            </w:r>
-          </w:p>
-        </w:tc>
-      </w:tr>
-      <w:tr>
-        <w:tc>
-          <w:tcPr>
-            <w:cnfStyle w:val="001000000000" w:firstRow="0" w:lastRow="0" w:firstColumn="1" w:lastColumn="0" w:oddVBand="0" w:evenVBand="0" w:oddHBand="0" w:evenHBand="0" w:firstRowFirstColumn="0" w:firstRowLastColumn="0" w:lastRowFirstColumn="0" w:lastRowLastColumn="0"/>
-            <w:tcW w:w="4390" w:type="dxa"/>
-          </w:tcPr>
-          <w:p>
-            <w:pPr>
-              <w:rPr>
-                <w:rFonts w:asciiTheme="majorBidi" w:hAnsiTheme="majorBidi" w:cstheme="majorBidi"/>
-                <w:b w:val="0"/>
-                <w:bCs w:val="0"/>
-                <w:sz w:val="28"/>
-                <w:szCs w:val="28"/>
-              </w:rPr>
-            </w:pPr>
-            <w:r>
-              <w:rPr>
-                <w:rFonts w:asciiTheme="majorBidi" w:hAnsiTheme="majorBidi" w:cstheme="majorBidi"/>
-                <w:b w:val="0"/>
-                <w:bCs w:val="0"/>
-                <w:sz w:val="28"/>
-                <w:szCs w:val="28"/>
-              </w:rPr>
-              <w:t xml:space="preserve">โทริโก้</w:t>
-            </w:r>
-          </w:p>
-        </w:tc>
-        <w:tc>
-          <w:tcPr>
-            <w:tcW w:w="4960" w:type="dxa"/>
-          </w:tcPr>
-          <w:p>
-            <w:pPr>
-              <w:cnfStyle w:val="000000000000" w:firstRow="0" w:lastRow="0" w:firstColumn="0" w:lastColumn="0" w:oddVBand="0" w:evenVBand="0" w:oddHBand="0" w:evenHBand="0" w:firstRowFirstColumn="0" w:firstRowLastColumn="0" w:lastRowFirstColumn="0" w:lastRowLastColumn="0"/>
-              <w:rPr>
-                <w:rFonts w:asciiTheme="majorBidi" w:hAnsiTheme="majorBidi" w:cstheme="majorBidi"/>
-                <w:sz w:val="28"/>
-                <w:szCs w:val="28"/>
-              </w:rPr>
-            </w:pPr>
-            <w:r>
-              <w:rPr>
-                <w:rFonts w:asciiTheme="majorBidi" w:hAnsiTheme="majorBidi" w:cstheme="majorBidi"/>
-                <w:sz w:val="28"/>
-                <w:szCs w:val="28"/>
-              </w:rPr>
-              <w:t xml:space="preserve">นั้นโก้จริงๆ</w:t>
-            </w:r>
-          </w:p>
-        </w:tc>
-      </w:tr>
-      <w:tr>
-        <w:tc>
-          <w:tcPr>
-            <w:cnfStyle w:val="001000000000" w:firstRow="0" w:lastRow="0" w:firstColumn="1" w:lastColumn="0" w:oddVBand="0" w:evenVBand="0" w:oddHBand="0" w:evenHBand="0" w:firstRowFirstColumn="0" w:firstRowLastColumn="0" w:lastRowFirstColumn="0" w:lastRowLastColumn="0"/>
-            <w:tcW w:w="4390" w:type="dxa"/>
-          </w:tcPr>
-          <w:p>
-            <w:pPr>
-              <w:rPr>
-                <w:rFonts w:asciiTheme="majorBidi" w:hAnsiTheme="majorBidi" w:cstheme="majorBidi"/>
-                <w:b w:val="0"/>
-                <w:bCs w:val="0"/>
-                <w:sz w:val="28"/>
-                <w:szCs w:val="28"/>
-              </w:rPr>
-            </w:pPr>
-            <w:r>
-              <w:rPr>
-                <w:rFonts w:asciiTheme="majorBidi" w:hAnsiTheme="majorBidi" w:cstheme="majorBidi"/>
-                <w:b w:val="0"/>
-                <w:bCs w:val="0"/>
-                <w:sz w:val="28"/>
-                <w:szCs w:val="28"/>
-              </w:rPr>
-              <w:t xml:space="preserve">ยูด้า</w:t>
-            </w:r>
-          </w:p>
-        </w:tc>
-        <w:tc>
-          <w:tcPr>
-            <w:tcW w:w="4960" w:type="dxa"/>
-          </w:tcPr>
-          <w:p>
-            <w:pPr>
-              <w:cnfStyle w:val="000000000000" w:firstRow="0" w:lastRow="0" w:firstColumn="0" w:lastColumn="0" w:oddVBand="0" w:evenVBand="0" w:oddHBand="0" w:evenHBand="0" w:firstRowFirstColumn="0" w:firstRowLastColumn="0" w:lastRowFirstColumn="0" w:lastRowLastColumn="0"/>
-              <w:rPr>
-                <w:rFonts w:asciiTheme="majorBidi" w:hAnsiTheme="majorBidi" w:cstheme="majorBidi"/>
-                <w:sz w:val="28"/>
-                <w:szCs w:val="28"/>
-              </w:rPr>
-            </w:pPr>
-            <w:r>
-              <w:rPr>
-                <w:rFonts w:asciiTheme="majorBidi" w:hAnsiTheme="majorBidi" w:cstheme="majorBidi"/>
-                <w:sz w:val="28"/>
-                <w:szCs w:val="28"/>
-              </w:rPr>
-              <w:t xml:space="preserve">ดายู้</w:t>
-            </w:r>
-          </w:p>
-        </w:tc>
-      </w:tr>
-      <w:tr>
-        <w:tc>
-          <w:tcPr>
-            <w:cnfStyle w:val="001000000000" w:firstRow="0" w:lastRow="0" w:firstColumn="1" w:lastColumn="0" w:oddVBand="0" w:evenVBand="0" w:oddHBand="0" w:evenHBand="0" w:firstRowFirstColumn="0" w:firstRowLastColumn="0" w:lastRowFirstColumn="0" w:lastRowLastColumn="0"/>
-            <w:tcW w:w="4390" w:type="dxa"/>
-          </w:tcPr>
-          <w:p>
-            <w:pPr>
-              <w:rPr>
-                <w:rFonts w:asciiTheme="majorBidi" w:hAnsiTheme="majorBidi" w:cstheme="majorBidi"/>
-                <w:b w:val="0"/>
-                <w:bCs w:val="0"/>
-                <w:sz w:val="28"/>
-                <w:szCs w:val="28"/>
-              </w:rPr>
-            </w:pPr>
-            <w:r>
-              <w:rPr>
-                <w:rFonts w:asciiTheme="majorBidi" w:hAnsiTheme="majorBidi" w:cstheme="majorBidi"/>
-                <w:b w:val="0"/>
-                <w:bCs w:val="0"/>
-                <w:sz w:val="28"/>
-                <w:szCs w:val="28"/>
-              </w:rPr>
-              <w:t xml:space="preserve">วรวัชร</w:t>
-            </w:r>
-          </w:p>
-        </w:tc>
-        <w:tc>
-          <w:tcPr>
-            <w:tcW w:w="4960" w:type="dxa"/>
-          </w:tcPr>
-          <w:p>
-            <w:pPr>
-              <w:cnfStyle w:val="000000000000" w:firstRow="0" w:lastRow="0" w:firstColumn="0" w:lastColumn="0" w:oddVBand="0" w:evenVBand="0" w:oddHBand="0" w:evenHBand="0" w:firstRowFirstColumn="0" w:firstRowLastColumn="0" w:lastRowFirstColumn="0" w:lastRowLastColumn="0"/>
-              <w:rPr>
-                <w:rFonts w:asciiTheme="majorBidi" w:hAnsiTheme="majorBidi" w:cstheme="majorBidi"/>
-                <w:sz w:val="28"/>
-                <w:szCs w:val="28"/>
-              </w:rPr>
-            </w:pPr>
-            <w:r>
-              <w:rPr>
-                <w:rFonts w:asciiTheme="majorBidi" w:hAnsiTheme="majorBidi" w:cstheme="majorBidi"/>
-                <w:sz w:val="28"/>
-                <w:szCs w:val="28"/>
-              </w:rPr>
-              <w:t xml:space="preserve">ไล้เลิศ</w:t>
-            </w:r>
-          </w:p>
-        </w:tc>
-      </w:tr>
-      <w:tr>
-        <w:tc>
-          <w:tcPr>
-            <w:cnfStyle w:val="001000000000" w:firstRow="0" w:lastRow="0" w:firstColumn="1" w:lastColumn="0" w:oddVBand="0" w:evenVBand="0" w:oddHBand="0" w:evenHBand="0" w:firstRowFirstColumn="0" w:firstRowLastColumn="0" w:lastRowFirstColumn="0" w:lastRowLastColumn="0"/>
-            <w:tcW w:w="4390" w:type="dxa"/>
-          </w:tcPr>
-          <w:p>
-            <w:pPr>
-              <w:rPr>
-                <w:rFonts w:asciiTheme="majorBidi" w:hAnsiTheme="majorBidi" w:cstheme="majorBidi"/>
-                <w:b w:val="0"/>
-                <w:bCs w:val="0"/>
-                <w:sz w:val="28"/>
-                <w:szCs w:val="28"/>
-              </w:rPr>
-            </w:pPr>
-            <w:r>
-              <w:rPr>
-                <w:rFonts w:asciiTheme="majorBidi" w:hAnsiTheme="majorBidi" w:cstheme="majorBidi"/>
-                <w:b w:val="0"/>
-                <w:bCs w:val="0"/>
-                <w:sz w:val="28"/>
-                <w:szCs w:val="28"/>
-              </w:rPr>
-              <w:t xml:space="preserve">พิชัย</w:t>
-            </w:r>
-          </w:p>
-        </w:tc>
-        <w:tc>
-          <w:tcPr>
-            <w:tcW w:w="4960" w:type="dxa"/>
-          </w:tcPr>
-          <w:p>
-            <w:pPr>
-              <w:cnfStyle w:val="000000000000" w:firstRow="0" w:lastRow="0" w:firstColumn="0" w:lastColumn="0" w:oddVBand="0" w:evenVBand="0" w:oddHBand="0" w:evenHBand="0" w:firstRowFirstColumn="0" w:firstRowLastColumn="0" w:lastRowFirstColumn="0" w:lastRowLastColumn="0"/>
-              <w:rPr>
-                <w:rFonts w:asciiTheme="majorBidi" w:hAnsiTheme="majorBidi" w:cstheme="majorBidi"/>
-                <w:sz w:val="28"/>
-                <w:szCs w:val="28"/>
-              </w:rPr>
-            </w:pPr>
-            <w:r>
-              <w:rPr>
-                <w:rFonts w:asciiTheme="majorBidi" w:hAnsiTheme="majorBidi" w:cstheme="majorBidi"/>
-                <w:sz w:val="28"/>
-                <w:szCs w:val="28"/>
-              </w:rPr>
-              <w:t xml:space="preserve">มาแว้ว</w:t>
-            </w:r>
-          </w:p>
-        </w:tc>
-      </w:tr>
-      <w:tr>
-        <w:tc>
-          <w:tcPr>
-            <w:cnfStyle w:val="001000000000" w:firstRow="0" w:lastRow="0" w:firstColumn="1" w:lastColumn="0" w:oddVBand="0" w:evenVBand="0" w:oddHBand="0" w:evenHBand="0" w:firstRowFirstColumn="0" w:firstRowLastColumn="0" w:lastRowFirstColumn="0" w:lastRowLastColumn="0"/>
-            <w:tcW w:w="4390" w:type="dxa"/>
-          </w:tcPr>
-          <w:p>
-            <w:pPr>
-              <w:rPr>
-                <w:rFonts w:asciiTheme="majorBidi" w:hAnsiTheme="majorBidi" w:cstheme="majorBidi"/>
-                <w:b w:val="0"/>
-                <w:bCs w:val="0"/>
-                <w:sz w:val="28"/>
-                <w:szCs w:val="28"/>
-              </w:rPr>
-            </w:pPr>
-            <w:r>
-              <w:rPr>
-                <w:rFonts w:asciiTheme="majorBidi" w:hAnsiTheme="majorBidi" w:cstheme="majorBidi"/>
-                <w:b w:val="0"/>
-                <w:bCs w:val="0"/>
-                <w:sz w:val="28"/>
-                <w:szCs w:val="28"/>
-              </w:rPr>
-              <w:t xml:space="preserve">โทริโก้</w:t>
-            </w:r>
-          </w:p>
-        </w:tc>
-        <w:tc>
-          <w:tcPr>
-            <w:tcW w:w="4960" w:type="dxa"/>
-          </w:tcPr>
-          <w:p>
-            <w:pPr>
-              <w:cnfStyle w:val="000000000000" w:firstRow="0" w:lastRow="0" w:firstColumn="0" w:lastColumn="0" w:oddVBand="0" w:evenVBand="0" w:oddHBand="0" w:evenHBand="0" w:firstRowFirstColumn="0" w:firstRowLastColumn="0" w:lastRowFirstColumn="0" w:lastRowLastColumn="0"/>
-              <w:rPr>
-                <w:rFonts w:asciiTheme="majorBidi" w:hAnsiTheme="majorBidi" w:cstheme="majorBidi"/>
-                <w:sz w:val="28"/>
-                <w:szCs w:val="28"/>
-              </w:rPr>
-            </w:pPr>
-            <w:r>
-              <w:rPr>
-                <w:rFonts w:asciiTheme="majorBidi" w:hAnsiTheme="majorBidi" w:cstheme="majorBidi"/>
-                <w:sz w:val="28"/>
-                <w:szCs w:val="28"/>
-              </w:rPr>
-              <w:t xml:space="preserve">นั้นโก้จริงๆ</w:t>
-            </w:r>
-          </w:p>
-        </w:tc>
-      </w:tr>
-      <w:tr>
-        <w:tc>
-          <w:tcPr>
-            <w:cnfStyle w:val="001000000000" w:firstRow="0" w:lastRow="0" w:firstColumn="1" w:lastColumn="0" w:oddVBand="0" w:evenVBand="0" w:oddHBand="0" w:evenHBand="0" w:firstRowFirstColumn="0" w:firstRowLastColumn="0" w:lastRowFirstColumn="0" w:lastRowLastColumn="0"/>
-            <w:tcW w:w="4390" w:type="dxa"/>
-          </w:tcPr>
-          <w:p>
-            <w:pPr>
-              <w:rPr>
-                <w:rFonts w:asciiTheme="majorBidi" w:hAnsiTheme="majorBidi" w:cstheme="majorBidi"/>
-                <w:b w:val="0"/>
-                <w:bCs w:val="0"/>
-                <w:sz w:val="28"/>
-                <w:szCs w:val="28"/>
-              </w:rPr>
-            </w:pPr>
-            <w:r>
-              <w:rPr>
-                <w:rFonts w:asciiTheme="majorBidi" w:hAnsiTheme="majorBidi" w:cstheme="majorBidi"/>
-                <w:b w:val="0"/>
-                <w:bCs w:val="0"/>
-                <w:sz w:val="28"/>
-                <w:szCs w:val="28"/>
-              </w:rPr>
-              <w:t xml:space="preserve">ยูด้า</w:t>
-            </w:r>
-          </w:p>
-        </w:tc>
-        <w:tc>
-          <w:tcPr>
-            <w:tcW w:w="4960" w:type="dxa"/>
-          </w:tcPr>
-          <w:p>
-            <w:pPr>
-              <w:cnfStyle w:val="000000000000" w:firstRow="0" w:lastRow="0" w:firstColumn="0" w:lastColumn="0" w:oddVBand="0" w:evenVBand="0" w:oddHBand="0" w:evenHBand="0" w:firstRowFirstColumn="0" w:firstRowLastColumn="0" w:lastRowFirstColumn="0" w:lastRowLastColumn="0"/>
-              <w:rPr>
-                <w:rFonts w:asciiTheme="majorBidi" w:hAnsiTheme="majorBidi" w:cstheme="majorBidi"/>
-                <w:sz w:val="28"/>
-                <w:szCs w:val="28"/>
-              </w:rPr>
-            </w:pPr>
-            <w:r>
-              <w:rPr>
-                <w:rFonts w:asciiTheme="majorBidi" w:hAnsiTheme="majorBidi" w:cstheme="majorBidi"/>
-                <w:sz w:val="28"/>
-                <w:szCs w:val="28"/>
-              </w:rPr>
-              <w:t xml:space="preserve">ดายู้</w:t>
-            </w:r>
-          </w:p>
-        </w:tc>
-      </w:tr>
-      <w:tr>
-        <w:tc>
-          <w:tcPr>
-            <w:cnfStyle w:val="001000000000" w:firstRow="0" w:lastRow="0" w:firstColumn="1" w:lastColumn="0" w:oddVBand="0" w:evenVBand="0" w:oddHBand="0" w:evenHBand="0" w:firstRowFirstColumn="0" w:firstRowLastColumn="0" w:lastRowFirstColumn="0" w:lastRowLastColumn="0"/>
-            <w:tcW w:w="4390" w:type="dxa"/>
-          </w:tcPr>
-          <w:p>
-            <w:pPr>
-              <w:rPr>
-                <w:rFonts w:asciiTheme="majorBidi" w:hAnsiTheme="majorBidi" w:cstheme="majorBidi"/>
-                <w:b w:val="0"/>
-                <w:bCs w:val="0"/>
-                <w:sz w:val="28"/>
-                <w:szCs w:val="28"/>
-              </w:rPr>
-            </w:pPr>
-            <w:r>
-              <w:rPr>
-                <w:rFonts w:asciiTheme="majorBidi" w:hAnsiTheme="majorBidi" w:cstheme="majorBidi"/>
-                <w:b w:val="0"/>
-                <w:bCs w:val="0"/>
-                <w:sz w:val="28"/>
-                <w:szCs w:val="28"/>
-              </w:rPr>
-              <w:t xml:space="preserve">วรวัชร</w:t>
-            </w:r>
-          </w:p>
-        </w:tc>
-        <w:tc>
-          <w:tcPr>
-            <w:tcW w:w="4960" w:type="dxa"/>
-          </w:tcPr>
-          <w:p>
-            <w:pPr>
-              <w:cnfStyle w:val="000000000000" w:firstRow="0" w:lastRow="0" w:firstColumn="0" w:lastColumn="0" w:oddVBand="0" w:evenVBand="0" w:oddHBand="0" w:evenHBand="0" w:firstRowFirstColumn="0" w:firstRowLastColumn="0" w:lastRowFirstColumn="0" w:lastRowLastColumn="0"/>
-              <w:rPr>
-                <w:rFonts w:asciiTheme="majorBidi" w:hAnsiTheme="majorBidi" w:cstheme="majorBidi"/>
-                <w:sz w:val="28"/>
-                <w:szCs w:val="28"/>
-              </w:rPr>
-            </w:pPr>
-            <w:r>
-              <w:rPr>
-                <w:rFonts w:asciiTheme="majorBidi" w:hAnsiTheme="majorBidi" w:cstheme="majorBidi"/>
-                <w:sz w:val="28"/>
-                <w:szCs w:val="28"/>
-              </w:rPr>
-              <w:t xml:space="preserve">ไล้เลิศ</w:t>
-            </w:r>
-          </w:p>
-        </w:tc>
-      </w:tr>
-      <w:tr>
-        <w:tc>
-          <w:tcPr>
-            <w:cnfStyle w:val="001000000000" w:firstRow="0" w:lastRow="0" w:firstColumn="1" w:lastColumn="0" w:oddVBand="0" w:evenVBand="0" w:oddHBand="0" w:evenHBand="0" w:firstRowFirstColumn="0" w:firstRowLastColumn="0" w:lastRowFirstColumn="0" w:lastRowLastColumn="0"/>
-            <w:tcW w:w="4390" w:type="dxa"/>
-          </w:tcPr>
-          <w:p>
-            <w:pPr>
-              <w:rPr>
-                <w:rFonts w:asciiTheme="majorBidi" w:hAnsiTheme="majorBidi" w:cstheme="majorBidi"/>
-                <w:b w:val="0"/>
-                <w:bCs w:val="0"/>
-                <w:sz w:val="28"/>
-                <w:szCs w:val="28"/>
-              </w:rPr>
-            </w:pPr>
-            <w:r>
-              <w:rPr>
-                <w:rFonts w:asciiTheme="majorBidi" w:hAnsiTheme="majorBidi" w:cstheme="majorBidi"/>
-                <w:b w:val="0"/>
-                <w:bCs w:val="0"/>
-                <w:sz w:val="28"/>
-                <w:szCs w:val="28"/>
-              </w:rPr>
-              <w:t xml:space="preserve">พิชัย</w:t>
-            </w:r>
-          </w:p>
-        </w:tc>
-        <w:tc>
-          <w:tcPr>
-            <w:tcW w:w="4960" w:type="dxa"/>
-          </w:tcPr>
-          <w:p>
-            <w:pPr>
-              <w:cnfStyle w:val="000000000000" w:firstRow="0" w:lastRow="0" w:firstColumn="0" w:lastColumn="0" w:oddVBand="0" w:evenVBand="0" w:oddHBand="0" w:evenHBand="0" w:firstRowFirstColumn="0" w:firstRowLastColumn="0" w:lastRowFirstColumn="0" w:lastRowLastColumn="0"/>
-              <w:rPr>
-                <w:rFonts w:asciiTheme="majorBidi" w:hAnsiTheme="majorBidi" w:cstheme="majorBidi"/>
-                <w:sz w:val="28"/>
-                <w:szCs w:val="28"/>
-              </w:rPr>
-            </w:pPr>
-            <w:r>
-              <w:rPr>
-                <w:rFonts w:asciiTheme="majorBidi" w:hAnsiTheme="majorBidi" w:cstheme="majorBidi"/>
-                <w:sz w:val="28"/>
-                <w:szCs w:val="28"/>
-              </w:rPr>
-              <w:t xml:space="preserve">มาแว้ว</w:t>
-            </w:r>
-          </w:p>
-        </w:tc>
-      </w:tr>
-      <w:tr>
-        <w:tc>
-          <w:tcPr>
-            <w:cnfStyle w:val="001000000000" w:firstRow="0" w:lastRow="0" w:firstColumn="1" w:lastColumn="0" w:oddVBand="0" w:evenVBand="0" w:oddHBand="0" w:evenHBand="0" w:firstRowFirstColumn="0" w:firstRowLastColumn="0" w:lastRowFirstColumn="0" w:lastRowLastColumn="0"/>
-            <w:tcW w:w="4390" w:type="dxa"/>
-          </w:tcPr>
-          <w:p>
-            <w:pPr>
-              <w:rPr>
-                <w:rFonts w:asciiTheme="majorBidi" w:hAnsiTheme="majorBidi" w:cstheme="majorBidi"/>
-                <w:b w:val="0"/>
-                <w:bCs w:val="0"/>
-                <w:sz w:val="28"/>
-                <w:szCs w:val="28"/>
-              </w:rPr>
-            </w:pPr>
-            <w:r>
-              <w:rPr>
-                <w:rFonts w:asciiTheme="majorBidi" w:hAnsiTheme="majorBidi" w:cstheme="majorBidi"/>
-                <w:b w:val="0"/>
-                <w:bCs w:val="0"/>
-                <w:sz w:val="28"/>
-                <w:szCs w:val="28"/>
-              </w:rPr>
-              <w:t xml:space="preserve">โทริโก้</w:t>
-            </w:r>
-          </w:p>
-        </w:tc>
-        <w:tc>
-          <w:tcPr>
-            <w:tcW w:w="4960" w:type="dxa"/>
-          </w:tcPr>
-          <w:p>
-            <w:pPr>
-              <w:cnfStyle w:val="000000000000" w:firstRow="0" w:lastRow="0" w:firstColumn="0" w:lastColumn="0" w:oddVBand="0" w:evenVBand="0" w:oddHBand="0" w:evenHBand="0" w:firstRowFirstColumn="0" w:firstRowLastColumn="0" w:lastRowFirstColumn="0" w:lastRowLastColumn="0"/>
-              <w:rPr>
-                <w:rFonts w:asciiTheme="majorBidi" w:hAnsiTheme="majorBidi" w:cstheme="majorBidi"/>
-                <w:sz w:val="28"/>
-                <w:szCs w:val="28"/>
-              </w:rPr>
-            </w:pPr>
-            <w:r>
-              <w:rPr>
-                <w:rFonts w:asciiTheme="majorBidi" w:hAnsiTheme="majorBidi" w:cstheme="majorBidi"/>
-                <w:sz w:val="28"/>
-                <w:szCs w:val="28"/>
-              </w:rPr>
-              <w:t xml:space="preserve">นั้นโก้จริงๆ</w:t>
-            </w:r>
-          </w:p>
-        </w:tc>
-      </w:tr>
-      <w:tr>
-        <w:tc>
-          <w:tcPr>
-            <w:cnfStyle w:val="001000000000" w:firstRow="0" w:lastRow="0" w:firstColumn="1" w:lastColumn="0" w:oddVBand="0" w:evenVBand="0" w:oddHBand="0" w:evenHBand="0" w:firstRowFirstColumn="0" w:firstRowLastColumn="0" w:lastRowFirstColumn="0" w:lastRowLastColumn="0"/>
-            <w:tcW w:w="4390" w:type="dxa"/>
-          </w:tcPr>
-          <w:p>
-            <w:pPr>
-              <w:rPr>
-                <w:rFonts w:asciiTheme="majorBidi" w:hAnsiTheme="majorBidi" w:cstheme="majorBidi"/>
-                <w:b w:val="0"/>
-                <w:bCs w:val="0"/>
-                <w:sz w:val="28"/>
-                <w:szCs w:val="28"/>
-              </w:rPr>
-            </w:pPr>
-            <w:r>
-              <w:rPr>
-                <w:rFonts w:asciiTheme="majorBidi" w:hAnsiTheme="majorBidi" w:cstheme="majorBidi"/>
-                <w:b w:val="0"/>
-                <w:bCs w:val="0"/>
-                <w:sz w:val="28"/>
-                <w:szCs w:val="28"/>
-              </w:rPr>
-              <w:t xml:space="preserve">ยูด้า</w:t>
-            </w:r>
-          </w:p>
-        </w:tc>
-        <w:tc>
-          <w:tcPr>
-            <w:tcW w:w="4960" w:type="dxa"/>
-          </w:tcPr>
-          <w:p>
-            <w:pPr>
-              <w:cnfStyle w:val="000000000000" w:firstRow="0" w:lastRow="0" w:firstColumn="0" w:lastColumn="0" w:oddVBand="0" w:evenVBand="0" w:oddHBand="0" w:evenHBand="0" w:firstRowFirstColumn="0" w:firstRowLastColumn="0" w:lastRowFirstColumn="0" w:lastRowLastColumn="0"/>
-              <w:rPr>
-                <w:rFonts w:asciiTheme="majorBidi" w:hAnsiTheme="majorBidi" w:cstheme="majorBidi"/>
-                <w:sz w:val="28"/>
-                <w:szCs w:val="28"/>
-              </w:rPr>
-            </w:pPr>
-            <w:r>
-              <w:rPr>
-                <w:rFonts w:asciiTheme="majorBidi" w:hAnsiTheme="majorBidi" w:cstheme="majorBidi"/>
-                <w:sz w:val="28"/>
-                <w:szCs w:val="28"/>
-              </w:rPr>
-              <w:t xml:space="preserve">ดายู้</w:t>
-            </w:r>
-          </w:p>
-        </w:tc>
-      </w:tr>
-      <w:tr>
-        <w:tc>
-          <w:tcPr>
-            <w:cnfStyle w:val="001000000000" w:firstRow="0" w:lastRow="0" w:firstColumn="1" w:lastColumn="0" w:oddVBand="0" w:evenVBand="0" w:oddHBand="0" w:evenHBand="0" w:firstRowFirstColumn="0" w:firstRowLastColumn="0" w:lastRowFirstColumn="0" w:lastRowLastColumn="0"/>
-            <w:tcW w:w="4390" w:type="dxa"/>
-          </w:tcPr>
-          <w:p>
-            <w:pPr>
-              <w:rPr>
-                <w:rFonts w:asciiTheme="majorBidi" w:hAnsiTheme="majorBidi" w:cstheme="majorBidi"/>
-                <w:b w:val="0"/>
-                <w:bCs w:val="0"/>
-                <w:sz w:val="28"/>
-                <w:szCs w:val="28"/>
-              </w:rPr>
-            </w:pPr>
-            <w:r>
-              <w:rPr>
-                <w:rFonts w:asciiTheme="majorBidi" w:hAnsiTheme="majorBidi" w:cstheme="majorBidi"/>
-                <w:b w:val="0"/>
-                <w:bCs w:val="0"/>
-                <w:sz w:val="28"/>
-                <w:szCs w:val="28"/>
-              </w:rPr>
-              <w:t xml:space="preserve">วรวัชร</w:t>
-            </w:r>
-          </w:p>
-        </w:tc>
-        <w:tc>
-          <w:tcPr>
-            <w:tcW w:w="4960" w:type="dxa"/>
-          </w:tcPr>
-          <w:p>
-            <w:pPr>
-              <w:cnfStyle w:val="000000000000" w:firstRow="0" w:lastRow="0" w:firstColumn="0" w:lastColumn="0" w:oddVBand="0" w:evenVBand="0" w:oddHBand="0" w:evenHBand="0" w:firstRowFirstColumn="0" w:firstRowLastColumn="0" w:lastRowFirstColumn="0" w:lastRowLastColumn="0"/>
-              <w:rPr>
-                <w:rFonts w:asciiTheme="majorBidi" w:hAnsiTheme="majorBidi" w:cstheme="majorBidi"/>
-                <w:sz w:val="28"/>
-                <w:szCs w:val="28"/>
-              </w:rPr>
-            </w:pPr>
-            <w:r>
-              <w:rPr>
-                <w:rFonts w:asciiTheme="majorBidi" w:hAnsiTheme="majorBidi" w:cstheme="majorBidi"/>
-                <w:sz w:val="28"/>
-                <w:szCs w:val="28"/>
-              </w:rPr>
-              <w:t xml:space="preserve">ไล้เลิศ</w:t>
-            </w:r>
-          </w:p>
-        </w:tc>
-      </w:tr>
-      <w:tr>
-        <w:tc>
-          <w:tcPr>
-            <w:cnfStyle w:val="001000000000" w:firstRow="0" w:lastRow="0" w:firstColumn="1" w:lastColumn="0" w:oddVBand="0" w:evenVBand="0" w:oddHBand="0" w:evenHBand="0" w:firstRowFirstColumn="0" w:firstRowLastColumn="0" w:lastRowFirstColumn="0" w:lastRowLastColumn="0"/>
-            <w:tcW w:w="4390" w:type="dxa"/>
-          </w:tcPr>
-          <w:p>
-            <w:pPr>
-              <w:rPr>
-                <w:rFonts w:asciiTheme="majorBidi" w:hAnsiTheme="majorBidi" w:cstheme="majorBidi"/>
-                <w:b w:val="0"/>
-                <w:bCs w:val="0"/>
-                <w:sz w:val="28"/>
-                <w:szCs w:val="28"/>
-              </w:rPr>
-            </w:pPr>
-            <w:r>
-              <w:rPr>
-                <w:rFonts w:asciiTheme="majorBidi" w:hAnsiTheme="majorBidi" w:cstheme="majorBidi"/>
-                <w:b w:val="0"/>
-                <w:bCs w:val="0"/>
-                <w:sz w:val="28"/>
-                <w:szCs w:val="28"/>
-              </w:rPr>
-              <w:t xml:space="preserve">พิชัย</w:t>
-            </w:r>
-          </w:p>
-        </w:tc>
-        <w:tc>
-          <w:tcPr>
-            <w:tcW w:w="4960" w:type="dxa"/>
-          </w:tcPr>
-          <w:p>
-            <w:pPr>
-              <w:cnfStyle w:val="000000000000" w:firstRow="0" w:lastRow="0" w:firstColumn="0" w:lastColumn="0" w:oddVBand="0" w:evenVBand="0" w:oddHBand="0" w:evenHBand="0" w:firstRowFirstColumn="0" w:firstRowLastColumn="0" w:lastRowFirstColumn="0" w:lastRowLastColumn="0"/>
-              <w:rPr>
-                <w:rFonts w:asciiTheme="majorBidi" w:hAnsiTheme="majorBidi" w:cstheme="majorBidi"/>
-                <w:sz w:val="28"/>
-                <w:szCs w:val="28"/>
-              </w:rPr>
-            </w:pPr>
-            <w:r>
-              <w:rPr>
-                <w:rFonts w:asciiTheme="majorBidi" w:hAnsiTheme="majorBidi" w:cstheme="majorBidi"/>
-                <w:sz w:val="28"/>
-                <w:szCs w:val="28"/>
-              </w:rPr>
-              <w:t xml:space="preserve">มาแว้ว</w:t>
-            </w:r>
-          </w:p>
-        </w:tc>
-      </w:tr>
-      <w:tr>
-        <w:tc>
-          <w:tcPr>
-            <w:cnfStyle w:val="001000000000" w:firstRow="0" w:lastRow="0" w:firstColumn="1" w:lastColumn="0" w:oddVBand="0" w:evenVBand="0" w:oddHBand="0" w:evenHBand="0" w:firstRowFirstColumn="0" w:firstRowLastColumn="0" w:lastRowFirstColumn="0" w:lastRowLastColumn="0"/>
-            <w:tcW w:w="4390" w:type="dxa"/>
-          </w:tcPr>
-          <w:p>
-            <w:pPr>
-              <w:rPr>
-                <w:rFonts w:asciiTheme="majorBidi" w:hAnsiTheme="majorBidi" w:cstheme="majorBidi"/>
-                <w:b w:val="0"/>
-                <w:bCs w:val="0"/>
-                <w:sz w:val="28"/>
-                <w:szCs w:val="28"/>
-              </w:rPr>
-            </w:pPr>
-            <w:r>
-              <w:rPr>
-                <w:rFonts w:asciiTheme="majorBidi" w:hAnsiTheme="majorBidi" w:cstheme="majorBidi"/>
-                <w:b w:val="0"/>
-                <w:bCs w:val="0"/>
-                <w:sz w:val="28"/>
-                <w:szCs w:val="28"/>
-              </w:rPr>
-              <w:t xml:space="preserve">โทริโก้</w:t>
-            </w:r>
-          </w:p>
-        </w:tc>
-        <w:tc>
-          <w:tcPr>
-            <w:tcW w:w="4960" w:type="dxa"/>
-          </w:tcPr>
-          <w:p>
-            <w:pPr>
-              <w:cnfStyle w:val="000000000000" w:firstRow="0" w:lastRow="0" w:firstColumn="0" w:lastColumn="0" w:oddVBand="0" w:evenVBand="0" w:oddHBand="0" w:evenHBand="0" w:firstRowFirstColumn="0" w:firstRowLastColumn="0" w:lastRowFirstColumn="0" w:lastRowLastColumn="0"/>
-              <w:rPr>
-                <w:rFonts w:asciiTheme="majorBidi" w:hAnsiTheme="majorBidi" w:cstheme="majorBidi"/>
-                <w:sz w:val="28"/>
-                <w:szCs w:val="28"/>
-              </w:rPr>
-            </w:pPr>
-            <w:r>
-              <w:rPr>
-                <w:rFonts w:asciiTheme="majorBidi" w:hAnsiTheme="majorBidi" w:cstheme="majorBidi"/>
-                <w:sz w:val="28"/>
-                <w:szCs w:val="28"/>
-              </w:rPr>
-              <w:t xml:space="preserve">นั้นโก้จริงๆ</w:t>
-            </w:r>
-          </w:p>
-        </w:tc>
-      </w:tr>
-      <w:tr>
-        <w:tc>
-          <w:tcPr>
-            <w:cnfStyle w:val="001000000000" w:firstRow="0" w:lastRow="0" w:firstColumn="1" w:lastColumn="0" w:oddVBand="0" w:evenVBand="0" w:oddHBand="0" w:evenHBand="0" w:firstRowFirstColumn="0" w:firstRowLastColumn="0" w:lastRowFirstColumn="0" w:lastRowLastColumn="0"/>
-            <w:tcW w:w="4390" w:type="dxa"/>
-          </w:tcPr>
-          <w:p>
-            <w:pPr>
-              <w:rPr>
-                <w:rFonts w:asciiTheme="majorBidi" w:hAnsiTheme="majorBidi" w:cstheme="majorBidi"/>
-                <w:b w:val="0"/>
-                <w:bCs w:val="0"/>
-                <w:sz w:val="28"/>
-                <w:szCs w:val="28"/>
-              </w:rPr>
-            </w:pPr>
-            <w:r>
-              <w:rPr>
-                <w:rFonts w:asciiTheme="majorBidi" w:hAnsiTheme="majorBidi" w:cstheme="majorBidi"/>
-                <w:b w:val="0"/>
-                <w:bCs w:val="0"/>
-                <w:sz w:val="28"/>
-                <w:szCs w:val="28"/>
-              </w:rPr>
-              <w:t xml:space="preserve">ยูด้า</w:t>
-            </w:r>
-          </w:p>
-        </w:tc>
-        <w:tc>
-          <w:tcPr>
-            <w:tcW w:w="4960" w:type="dxa"/>
-          </w:tcPr>
-          <w:p>
-            <w:pPr>
-              <w:cnfStyle w:val="000000000000" w:firstRow="0" w:lastRow="0" w:firstColumn="0" w:lastColumn="0" w:oddVBand="0" w:evenVBand="0" w:oddHBand="0" w:evenHBand="0" w:firstRowFirstColumn="0" w:firstRowLastColumn="0" w:lastRowFirstColumn="0" w:lastRowLastColumn="0"/>
-              <w:rPr>
-                <w:rFonts w:asciiTheme="majorBidi" w:hAnsiTheme="majorBidi" w:cstheme="majorBidi"/>
-                <w:sz w:val="28"/>
-                <w:szCs w:val="28"/>
-              </w:rPr>
-            </w:pPr>
-            <w:r>
-              <w:rPr>
-                <w:rFonts w:asciiTheme="majorBidi" w:hAnsiTheme="majorBidi" w:cstheme="majorBidi"/>
-                <w:sz w:val="28"/>
-                <w:szCs w:val="28"/>
-              </w:rPr>
-              <w:t xml:space="preserve">ดายู้</w:t>
-            </w:r>
-          </w:p>
-        </w:tc>
-      </w:tr>
-      <w:tr>
-        <w:tc>
-          <w:tcPr>
-            <w:cnfStyle w:val="001000000000" w:firstRow="0" w:lastRow="0" w:firstColumn="1" w:lastColumn="0" w:oddVBand="0" w:evenVBand="0" w:oddHBand="0" w:evenHBand="0" w:firstRowFirstColumn="0" w:firstRowLastColumn="0" w:lastRowFirstColumn="0" w:lastRowLastColumn="0"/>
-            <w:tcW w:w="4390" w:type="dxa"/>
-          </w:tcPr>
-          <w:p>
-            <w:pPr>
-              <w:rPr>
-                <w:rFonts w:asciiTheme="majorBidi" w:hAnsiTheme="majorBidi" w:cstheme="majorBidi"/>
-                <w:b w:val="0"/>
-                <w:bCs w:val="0"/>
-                <w:sz w:val="28"/>
-                <w:szCs w:val="28"/>
-              </w:rPr>
-            </w:pPr>
-            <w:r>
-              <w:rPr>
-                <w:rFonts w:asciiTheme="majorBidi" w:hAnsiTheme="majorBidi" w:cstheme="majorBidi"/>
-                <w:b w:val="0"/>
-                <w:bCs w:val="0"/>
-                <w:sz w:val="28"/>
-                <w:szCs w:val="28"/>
-              </w:rPr>
-              <w:t xml:space="preserve">วรวัชร</w:t>
-            </w:r>
-          </w:p>
-        </w:tc>
-        <w:tc>
-          <w:tcPr>
-            <w:tcW w:w="4960" w:type="dxa"/>
-          </w:tcPr>
-          <w:p>
-            <w:pPr>
-              <w:cnfStyle w:val="000000000000" w:firstRow="0" w:lastRow="0" w:firstColumn="0" w:lastColumn="0" w:oddVBand="0" w:evenVBand="0" w:oddHBand="0" w:evenHBand="0" w:firstRowFirstColumn="0" w:firstRowLastColumn="0" w:lastRowFirstColumn="0" w:lastRowLastColumn="0"/>
-              <w:rPr>
-                <w:rFonts w:asciiTheme="majorBidi" w:hAnsiTheme="majorBidi" w:cstheme="majorBidi"/>
-                <w:sz w:val="28"/>
-                <w:szCs w:val="28"/>
-              </w:rPr>
-            </w:pPr>
-            <w:r>
-              <w:rPr>
-                <w:rFonts w:asciiTheme="majorBidi" w:hAnsiTheme="majorBidi" w:cstheme="majorBidi"/>
-                <w:sz w:val="28"/>
-                <w:szCs w:val="28"/>
-              </w:rPr>
-              <w:t xml:space="preserve">ไล้เลิศ</w:t>
-            </w:r>
-          </w:p>
-        </w:tc>
-      </w:tr>
-      <w:tr>
-        <w:tc>
-          <w:tcPr>
-            <w:cnfStyle w:val="001000000000" w:firstRow="0" w:lastRow="0" w:firstColumn="1" w:lastColumn="0" w:oddVBand="0" w:evenVBand="0" w:oddHBand="0" w:evenHBand="0" w:firstRowFirstColumn="0" w:firstRowLastColumn="0" w:lastRowFirstColumn="0" w:lastRowLastColumn="0"/>
-            <w:tcW w:w="4390" w:type="dxa"/>
-          </w:tcPr>
-          <w:p>
-            <w:pPr>
-              <w:rPr>
-                <w:rFonts w:asciiTheme="majorBidi" w:hAnsiTheme="majorBidi" w:cstheme="majorBidi"/>
-                <w:b w:val="0"/>
-                <w:bCs w:val="0"/>
-                <w:sz w:val="28"/>
-                <w:szCs w:val="28"/>
-              </w:rPr>
-            </w:pPr>
-            <w:r>
-              <w:rPr>
-                <w:rFonts w:asciiTheme="majorBidi" w:hAnsiTheme="majorBidi" w:cstheme="majorBidi"/>
-                <w:b w:val="0"/>
-                <w:bCs w:val="0"/>
-                <w:sz w:val="28"/>
-                <w:szCs w:val="28"/>
-              </w:rPr>
-              <w:t xml:space="preserve">พิชัย</w:t>
-            </w:r>
-          </w:p>
-        </w:tc>
-        <w:tc>
-          <w:tcPr>
-            <w:tcW w:w="4960" w:type="dxa"/>
-          </w:tcPr>
-          <w:p>
-            <w:pPr>
-              <w:cnfStyle w:val="000000000000" w:firstRow="0" w:lastRow="0" w:firstColumn="0" w:lastColumn="0" w:oddVBand="0" w:evenVBand="0" w:oddHBand="0" w:evenHBand="0" w:firstRowFirstColumn="0" w:firstRowLastColumn="0" w:lastRowFirstColumn="0" w:lastRowLastColumn="0"/>
-              <w:rPr>
-                <w:rFonts w:asciiTheme="majorBidi" w:hAnsiTheme="majorBidi" w:cstheme="majorBidi"/>
-                <w:sz w:val="28"/>
-                <w:szCs w:val="28"/>
-              </w:rPr>
-            </w:pPr>
-            <w:r>
-              <w:rPr>
-                <w:rFonts w:asciiTheme="majorBidi" w:hAnsiTheme="majorBidi" w:cstheme="majorBidi"/>
-                <w:sz w:val="28"/>
-                <w:szCs w:val="28"/>
-              </w:rPr>
-              <w:t xml:space="preserve">มาแว้ว</w:t>
-            </w:r>
-          </w:p>
-        </w:tc>
-      </w:tr>
-      <w:tr>
-        <w:tc>
-          <w:tcPr>
-            <w:cnfStyle w:val="001000000000" w:firstRow="0" w:lastRow="0" w:firstColumn="1" w:lastColumn="0" w:oddVBand="0" w:evenVBand="0" w:oddHBand="0" w:evenHBand="0" w:firstRowFirstColumn="0" w:firstRowLastColumn="0" w:lastRowFirstColumn="0" w:lastRowLastColumn="0"/>
-            <w:tcW w:w="4390" w:type="dxa"/>
-          </w:tcPr>
-          <w:p>
-            <w:pPr>
-              <w:rPr>
-                <w:rFonts w:asciiTheme="majorBidi" w:hAnsiTheme="majorBidi" w:cstheme="majorBidi"/>
-                <w:b w:val="0"/>
-                <w:bCs w:val="0"/>
-                <w:sz w:val="28"/>
-                <w:szCs w:val="28"/>
-              </w:rPr>
-            </w:pPr>
-            <w:r>
-              <w:rPr>
-                <w:rFonts w:asciiTheme="majorBidi" w:hAnsiTheme="majorBidi" w:cstheme="majorBidi"/>
-                <w:b w:val="0"/>
-                <w:bCs w:val="0"/>
-                <w:sz w:val="28"/>
-                <w:szCs w:val="28"/>
-              </w:rPr>
-              <w:t xml:space="preserve">โทริโก้</w:t>
-            </w:r>
-          </w:p>
-        </w:tc>
-        <w:tc>
-          <w:tcPr>
-            <w:tcW w:w="4960" w:type="dxa"/>
-          </w:tcPr>
-          <w:p>
-            <w:pPr>
-              <w:cnfStyle w:val="000000000000" w:firstRow="0" w:lastRow="0" w:firstColumn="0" w:lastColumn="0" w:oddVBand="0" w:evenVBand="0" w:oddHBand="0" w:evenHBand="0" w:firstRowFirstColumn="0" w:firstRowLastColumn="0" w:lastRowFirstColumn="0" w:lastRowLastColumn="0"/>
-              <w:rPr>
-                <w:rFonts w:asciiTheme="majorBidi" w:hAnsiTheme="majorBidi" w:cstheme="majorBidi"/>
-                <w:sz w:val="28"/>
-                <w:szCs w:val="28"/>
-              </w:rPr>
-            </w:pPr>
-            <w:r>
-              <w:rPr>
-                <w:rFonts w:asciiTheme="majorBidi" w:hAnsiTheme="majorBidi" w:cstheme="majorBidi"/>
-                <w:sz w:val="28"/>
-                <w:szCs w:val="28"/>
-              </w:rPr>
-              <w:t xml:space="preserve">นั้นโก้จริงๆ</w:t>
-            </w:r>
-          </w:p>
-        </w:tc>
-      </w:tr>
-      <w:tr>
-        <w:tc>
-          <w:tcPr>
-            <w:cnfStyle w:val="001000000000" w:firstRow="0" w:lastRow="0" w:firstColumn="1" w:lastColumn="0" w:oddVBand="0" w:evenVBand="0" w:oddHBand="0" w:evenHBand="0" w:firstRowFirstColumn="0" w:firstRowLastColumn="0" w:lastRowFirstColumn="0" w:lastRowLastColumn="0"/>
-            <w:tcW w:w="4390" w:type="dxa"/>
-          </w:tcPr>
-          <w:p>
-            <w:pPr>
-              <w:rPr>
-                <w:rFonts w:asciiTheme="majorBidi" w:hAnsiTheme="majorBidi" w:cstheme="majorBidi"/>
-                <w:b w:val="0"/>
-                <w:bCs w:val="0"/>
-                <w:sz w:val="28"/>
-                <w:szCs w:val="28"/>
-              </w:rPr>
-            </w:pPr>
-            <w:r>
-              <w:rPr>
-                <w:rFonts w:asciiTheme="majorBidi" w:hAnsiTheme="majorBidi" w:cstheme="majorBidi"/>
-                <w:b w:val="0"/>
-                <w:bCs w:val="0"/>
-                <w:sz w:val="28"/>
-                <w:szCs w:val="28"/>
-              </w:rPr>
-              <w:t xml:space="preserve">ยูด้า</w:t>
-            </w:r>
-          </w:p>
-        </w:tc>
-        <w:tc>
-          <w:tcPr>
-            <w:tcW w:w="4960" w:type="dxa"/>
-          </w:tcPr>
-          <w:p>
-            <w:pPr>
-              <w:cnfStyle w:val="000000000000" w:firstRow="0" w:lastRow="0" w:firstColumn="0" w:lastColumn="0" w:oddVBand="0" w:evenVBand="0" w:oddHBand="0" w:evenHBand="0" w:firstRowFirstColumn="0" w:firstRowLastColumn="0" w:lastRowFirstColumn="0" w:lastRowLastColumn="0"/>
-              <w:rPr>
-                <w:rFonts w:asciiTheme="majorBidi" w:hAnsiTheme="majorBidi" w:cstheme="majorBidi"/>
-                <w:sz w:val="28"/>
-                <w:szCs w:val="28"/>
-              </w:rPr>
-            </w:pPr>
-            <w:r>
-              <w:rPr>
-                <w:rFonts w:asciiTheme="majorBidi" w:hAnsiTheme="majorBidi" w:cstheme="majorBidi"/>
-                <w:sz w:val="28"/>
-                <w:szCs w:val="28"/>
-              </w:rPr>
-              <w:t xml:space="preserve">ดายู้</w:t>
-            </w:r>
-          </w:p>
-        </w:tc>
-      </w:tr>
-      <w:tr>
-        <w:tc>
-          <w:tcPr>
-            <w:cnfStyle w:val="001000000000" w:firstRow="0" w:lastRow="0" w:firstColumn="1" w:lastColumn="0" w:oddVBand="0" w:evenVBand="0" w:oddHBand="0" w:evenHBand="0" w:firstRowFirstColumn="0" w:firstRowLastColumn="0" w:lastRowFirstColumn="0" w:lastRowLastColumn="0"/>
-            <w:tcW w:w="4390" w:type="dxa"/>
-          </w:tcPr>
-          <w:p>
-            <w:pPr>
-              <w:rPr>
-                <w:rFonts w:asciiTheme="majorBidi" w:hAnsiTheme="majorBidi" w:cstheme="majorBidi"/>
-                <w:b w:val="0"/>
-                <w:bCs w:val="0"/>
-                <w:sz w:val="28"/>
-                <w:szCs w:val="28"/>
-              </w:rPr>
-            </w:pPr>
-            <w:r>
-              <w:rPr>
-                <w:rFonts w:asciiTheme="majorBidi" w:hAnsiTheme="majorBidi" w:cstheme="majorBidi"/>
-                <w:b w:val="0"/>
-                <w:bCs w:val="0"/>
-                <w:sz w:val="28"/>
-                <w:szCs w:val="28"/>
-              </w:rPr>
-              <w:t xml:space="preserve">วรวัชร</w:t>
-            </w:r>
-          </w:p>
-        </w:tc>
-        <w:tc>
-          <w:tcPr>
-            <w:tcW w:w="4960" w:type="dxa"/>
-          </w:tcPr>
-          <w:p>
-            <w:pPr>
-              <w:cnfStyle w:val="000000000000" w:firstRow="0" w:lastRow="0" w:firstColumn="0" w:lastColumn="0" w:oddVBand="0" w:evenVBand="0" w:oddHBand="0" w:evenHBand="0" w:firstRowFirstColumn="0" w:firstRowLastColumn="0" w:lastRowFirstColumn="0" w:lastRowLastColumn="0"/>
-              <w:rPr>
-                <w:rFonts w:asciiTheme="majorBidi" w:hAnsiTheme="majorBidi" w:cstheme="majorBidi"/>
-                <w:sz w:val="28"/>
-                <w:szCs w:val="28"/>
-              </w:rPr>
-            </w:pPr>
-            <w:r>
-              <w:rPr>
-                <w:rFonts w:asciiTheme="majorBidi" w:hAnsiTheme="majorBidi" w:cstheme="majorBidi"/>
-                <w:sz w:val="28"/>
-                <w:szCs w:val="28"/>
-              </w:rPr>
-              <w:t xml:space="preserve">ไล้เลิศ</w:t>
-            </w:r>
-          </w:p>
-        </w:tc>
-      </w:tr>
-      <w:tr>
-        <w:tc>
-          <w:tcPr>
-            <w:cnfStyle w:val="001000000000" w:firstRow="0" w:lastRow="0" w:firstColumn="1" w:lastColumn="0" w:oddVBand="0" w:evenVBand="0" w:oddHBand="0" w:evenHBand="0" w:firstRowFirstColumn="0" w:firstRowLastColumn="0" w:lastRowFirstColumn="0" w:lastRowLastColumn="0"/>
-            <w:tcW w:w="4390" w:type="dxa"/>
-          </w:tcPr>
-          <w:p>
-            <w:pPr>
-              <w:rPr>
-                <w:rFonts w:asciiTheme="majorBidi" w:hAnsiTheme="majorBidi" w:cstheme="majorBidi"/>
-                <w:b w:val="0"/>
-                <w:bCs w:val="0"/>
-                <w:sz w:val="28"/>
-                <w:szCs w:val="28"/>
-              </w:rPr>
-            </w:pPr>
-            <w:r>
-              <w:rPr>
-                <w:rFonts w:asciiTheme="majorBidi" w:hAnsiTheme="majorBidi" w:cstheme="majorBidi"/>
-                <w:b w:val="0"/>
-                <w:bCs w:val="0"/>
-                <w:sz w:val="28"/>
-                <w:szCs w:val="28"/>
-              </w:rPr>
-              <w:t xml:space="preserve">พิชัย</w:t>
-            </w:r>
-          </w:p>
-        </w:tc>
-        <w:tc>
-          <w:tcPr>
-            <w:tcW w:w="4960" w:type="dxa"/>
-          </w:tcPr>
-          <w:p>
-            <w:pPr>
-              <w:cnfStyle w:val="000000000000" w:firstRow="0" w:lastRow="0" w:firstColumn="0" w:lastColumn="0" w:oddVBand="0" w:evenVBand="0" w:oddHBand="0" w:evenHBand="0" w:firstRowFirstColumn="0" w:firstRowLastColumn="0" w:lastRowFirstColumn="0" w:lastRowLastColumn="0"/>
-              <w:rPr>
-                <w:rFonts w:asciiTheme="majorBidi" w:hAnsiTheme="majorBidi" w:cstheme="majorBidi"/>
-                <w:sz w:val="28"/>
-                <w:szCs w:val="28"/>
-              </w:rPr>
-            </w:pPr>
-            <w:r>
-              <w:rPr>
-                <w:rFonts w:asciiTheme="majorBidi" w:hAnsiTheme="majorBidi" w:cstheme="majorBidi"/>
-                <w:sz w:val="28"/>
-                <w:szCs w:val="28"/>
-              </w:rPr>
-              <w:t xml:space="preserve">มาแว้ว</w:t>
-            </w:r>
-          </w:p>
-        </w:tc>
-      </w:tr>
-      <w:tr>
-        <w:tc>
-          <w:tcPr>
-            <w:cnfStyle w:val="001000000000" w:firstRow="0" w:lastRow="0" w:firstColumn="1" w:lastColumn="0" w:oddVBand="0" w:evenVBand="0" w:oddHBand="0" w:evenHBand="0" w:firstRowFirstColumn="0" w:firstRowLastColumn="0" w:lastRowFirstColumn="0" w:lastRowLastColumn="0"/>
-            <w:tcW w:w="4390" w:type="dxa"/>
-          </w:tcPr>
-          <w:p>
-            <w:pPr>
-              <w:rPr>
-                <w:rFonts w:asciiTheme="majorBidi" w:hAnsiTheme="majorBidi" w:cstheme="majorBidi"/>
-                <w:b w:val="0"/>
-                <w:bCs w:val="0"/>
-                <w:sz w:val="28"/>
-                <w:szCs w:val="28"/>
-              </w:rPr>
-            </w:pPr>
-            <w:r>
-              <w:rPr>
-                <w:rFonts w:asciiTheme="majorBidi" w:hAnsiTheme="majorBidi" w:cstheme="majorBidi"/>
-                <w:b w:val="0"/>
-                <w:bCs w:val="0"/>
-                <w:sz w:val="28"/>
-                <w:szCs w:val="28"/>
-              </w:rPr>
-              <w:t xml:space="preserve">โทริโก้</w:t>
-            </w:r>
-          </w:p>
-        </w:tc>
-        <w:tc>
-          <w:tcPr>
-            <w:tcW w:w="4960" w:type="dxa"/>
-          </w:tcPr>
-          <w:p>
-            <w:pPr>
-              <w:cnfStyle w:val="000000000000" w:firstRow="0" w:lastRow="0" w:firstColumn="0" w:lastColumn="0" w:oddVBand="0" w:evenVBand="0" w:oddHBand="0" w:evenHBand="0" w:firstRowFirstColumn="0" w:firstRowLastColumn="0" w:lastRowFirstColumn="0" w:lastRowLastColumn="0"/>
-              <w:rPr>
-                <w:rFonts w:asciiTheme="majorBidi" w:hAnsiTheme="majorBidi" w:cstheme="majorBidi"/>
-                <w:sz w:val="28"/>
-                <w:szCs w:val="28"/>
-              </w:rPr>
-            </w:pPr>
-            <w:r>
-              <w:rPr>
-                <w:rFonts w:asciiTheme="majorBidi" w:hAnsiTheme="majorBidi" w:cstheme="majorBidi"/>
-                <w:sz w:val="28"/>
-                <w:szCs w:val="28"/>
-              </w:rPr>
-              <w:t xml:space="preserve">นั้นโก้จริงๆ</w:t>
-            </w:r>
-          </w:p>
-        </w:tc>
-      </w:tr>
-      <w:tr>
-        <w:tc>
-          <w:tcPr>
-            <w:cnfStyle w:val="001000000000" w:firstRow="0" w:lastRow="0" w:firstColumn="1" w:lastColumn="0" w:oddVBand="0" w:evenVBand="0" w:oddHBand="0" w:evenHBand="0" w:firstRowFirstColumn="0" w:firstRowLastColumn="0" w:lastRowFirstColumn="0" w:lastRowLastColumn="0"/>
-            <w:tcW w:w="4390" w:type="dxa"/>
-          </w:tcPr>
-          <w:p>
-            <w:pPr>
-              <w:rPr>
-                <w:rFonts w:asciiTheme="majorBidi" w:hAnsiTheme="majorBidi" w:cstheme="majorBidi"/>
-                <w:b w:val="0"/>
-                <w:bCs w:val="0"/>
-                <w:sz w:val="28"/>
-                <w:szCs w:val="28"/>
-              </w:rPr>
-            </w:pPr>
-            <w:r>
-              <w:rPr>
-                <w:rFonts w:asciiTheme="majorBidi" w:hAnsiTheme="majorBidi" w:cstheme="majorBidi"/>
-                <w:b w:val="0"/>
-                <w:bCs w:val="0"/>
-                <w:sz w:val="28"/>
-                <w:szCs w:val="28"/>
-              </w:rPr>
-              <w:t xml:space="preserve">ยูด้า</w:t>
-            </w:r>
-          </w:p>
-        </w:tc>
-        <w:tc>
-          <w:tcPr>
-            <w:tcW w:w="4960" w:type="dxa"/>
-          </w:tcPr>
-          <w:p>
-            <w:pPr>
-              <w:cnfStyle w:val="000000000000" w:firstRow="0" w:lastRow="0" w:firstColumn="0" w:lastColumn="0" w:oddVBand="0" w:evenVBand="0" w:oddHBand="0" w:evenHBand="0" w:firstRowFirstColumn="0" w:firstRowLastColumn="0" w:lastRowFirstColumn="0" w:lastRowLastColumn="0"/>
-              <w:rPr>
-                <w:rFonts w:asciiTheme="majorBidi" w:hAnsiTheme="majorBidi" w:cstheme="majorBidi"/>
-                <w:sz w:val="28"/>
-                <w:szCs w:val="28"/>
-              </w:rPr>
-            </w:pPr>
-            <w:r>
-              <w:rPr>
-                <w:rFonts w:asciiTheme="majorBidi" w:hAnsiTheme="majorBidi" w:cstheme="majorBidi"/>
-                <w:sz w:val="28"/>
-                <w:szCs w:val="28"/>
-              </w:rPr>
-              <w:t xml:space="preserve">ดายู้</w:t>
-            </w:r>
-          </w:p>
-        </w:tc>
-      </w:tr>
-      <w:tr>
-        <w:tc>
-          <w:tcPr>
-            <w:cnfStyle w:val="001000000000" w:firstRow="0" w:lastRow="0" w:firstColumn="1" w:lastColumn="0" w:oddVBand="0" w:evenVBand="0" w:oddHBand="0" w:evenHBand="0" w:firstRowFirstColumn="0" w:firstRowLastColumn="0" w:lastRowFirstColumn="0" w:lastRowLastColumn="0"/>
-            <w:tcW w:w="4390" w:type="dxa"/>
-          </w:tcPr>
-          <w:p>
-            <w:pPr>
-              <w:rPr>
-                <w:rFonts w:asciiTheme="majorBidi" w:hAnsiTheme="majorBidi" w:cstheme="majorBidi"/>
-                <w:b w:val="0"/>
-                <w:bCs w:val="0"/>
-                <w:sz w:val="28"/>
-                <w:szCs w:val="28"/>
-              </w:rPr>
-            </w:pPr>
-            <w:r>
-              <w:rPr>
-                <w:rFonts w:asciiTheme="majorBidi" w:hAnsiTheme="majorBidi" w:cstheme="majorBidi"/>
-                <w:b w:val="0"/>
-                <w:bCs w:val="0"/>
-                <w:sz w:val="28"/>
-                <w:szCs w:val="28"/>
-              </w:rPr>
-              <w:t xml:space="preserve">วรวัชร</w:t>
-            </w:r>
-          </w:p>
-        </w:tc>
-        <w:tc>
-          <w:tcPr>
-            <w:tcW w:w="4960" w:type="dxa"/>
-          </w:tcPr>
-          <w:p>
-            <w:pPr>
-              <w:cnfStyle w:val="000000000000" w:firstRow="0" w:lastRow="0" w:firstColumn="0" w:lastColumn="0" w:oddVBand="0" w:evenVBand="0" w:oddHBand="0" w:evenHBand="0" w:firstRowFirstColumn="0" w:firstRowLastColumn="0" w:lastRowFirstColumn="0" w:lastRowLastColumn="0"/>
-              <w:rPr>
-                <w:rFonts w:asciiTheme="majorBidi" w:hAnsiTheme="majorBidi" w:cstheme="majorBidi"/>
-                <w:sz w:val="28"/>
-                <w:szCs w:val="28"/>
-              </w:rPr>
-            </w:pPr>
-            <w:r>
-              <w:rPr>
-                <w:rFonts w:asciiTheme="majorBidi" w:hAnsiTheme="majorBidi" w:cstheme="majorBidi"/>
-                <w:sz w:val="28"/>
-                <w:szCs w:val="28"/>
-              </w:rPr>
-              <w:t xml:space="preserve">ไล้เลิศ</w:t>
-            </w:r>
-          </w:p>
-        </w:tc>
-      </w:tr>
-      <w:tr>
-        <w:tc>
-          <w:tcPr>
-            <w:cnfStyle w:val="001000000000" w:firstRow="0" w:lastRow="0" w:firstColumn="1" w:lastColumn="0" w:oddVBand="0" w:evenVBand="0" w:oddHBand="0" w:evenHBand="0" w:firstRowFirstColumn="0" w:firstRowLastColumn="0" w:lastRowFirstColumn="0" w:lastRowLastColumn="0"/>
-            <w:tcW w:w="4390" w:type="dxa"/>
-          </w:tcPr>
-          <w:p>
-            <w:pPr>
-              <w:rPr>
-                <w:rFonts w:asciiTheme="majorBidi" w:hAnsiTheme="majorBidi" w:cstheme="majorBidi"/>
-                <w:b w:val="0"/>
-                <w:bCs w:val="0"/>
-                <w:sz w:val="28"/>
-                <w:szCs w:val="28"/>
-              </w:rPr>
-            </w:pPr>
-            <w:r>
-              <w:rPr>
-                <w:rFonts w:asciiTheme="majorBidi" w:hAnsiTheme="majorBidi" w:cstheme="majorBidi"/>
-                <w:b w:val="0"/>
-                <w:bCs w:val="0"/>
-                <w:sz w:val="28"/>
-                <w:szCs w:val="28"/>
-              </w:rPr>
-              <w:t xml:space="preserve">พิชัย</w:t>
-            </w:r>
-          </w:p>
-        </w:tc>
-        <w:tc>
-          <w:tcPr>
-            <w:tcW w:w="4960" w:type="dxa"/>
-          </w:tcPr>
-          <w:p>
-            <w:pPr>
-              <w:cnfStyle w:val="000000000000" w:firstRow="0" w:lastRow="0" w:firstColumn="0" w:lastColumn="0" w:oddVBand="0" w:evenVBand="0" w:oddHBand="0" w:evenHBand="0" w:firstRowFirstColumn="0" w:firstRowLastColumn="0" w:lastRowFirstColumn="0" w:lastRowLastColumn="0"/>
-              <w:rPr>
-                <w:rFonts w:asciiTheme="majorBidi" w:hAnsiTheme="majorBidi" w:cstheme="majorBidi"/>
-                <w:sz w:val="28"/>
-                <w:szCs w:val="28"/>
-              </w:rPr>
-            </w:pPr>
-            <w:r>
-              <w:rPr>
-                <w:rFonts w:asciiTheme="majorBidi" w:hAnsiTheme="majorBidi" w:cstheme="majorBidi"/>
-                <w:sz w:val="28"/>
-                <w:szCs w:val="28"/>
-              </w:rPr>
-              <w:t xml:space="preserve">มาแว้ว</w:t>
-            </w:r>
-          </w:p>
-        </w:tc>
-      </w:tr>
-      <w:tr>
-        <w:tc>
-          <w:tcPr>
-            <w:cnfStyle w:val="001000000000" w:firstRow="0" w:lastRow="0" w:firstColumn="1" w:lastColumn="0" w:oddVBand="0" w:evenVBand="0" w:oddHBand="0" w:evenHBand="0" w:firstRowFirstColumn="0" w:firstRowLastColumn="0" w:lastRowFirstColumn="0" w:lastRowLastColumn="0"/>
-            <w:tcW w:w="4390" w:type="dxa"/>
-          </w:tcPr>
-          <w:p>
-            <w:pPr>
-              <w:rPr>
-                <w:rFonts w:asciiTheme="majorBidi" w:hAnsiTheme="majorBidi" w:cstheme="majorBidi"/>
-                <w:b w:val="0"/>
-                <w:bCs w:val="0"/>
-                <w:sz w:val="28"/>
-                <w:szCs w:val="28"/>
-              </w:rPr>
-            </w:pPr>
-            <w:r>
-              <w:rPr>
-                <w:rFonts w:asciiTheme="majorBidi" w:hAnsiTheme="majorBidi" w:cstheme="majorBidi"/>
-                <w:b w:val="0"/>
-                <w:bCs w:val="0"/>
-                <w:sz w:val="28"/>
-                <w:szCs w:val="28"/>
-              </w:rPr>
-              <w:t xml:space="preserve">โทริโก้</w:t>
-            </w:r>
-          </w:p>
-        </w:tc>
-        <w:tc>
-          <w:tcPr>
-            <w:tcW w:w="4960" w:type="dxa"/>
-          </w:tcPr>
-          <w:p>
-            <w:pPr>
-              <w:cnfStyle w:val="000000000000" w:firstRow="0" w:lastRow="0" w:firstColumn="0" w:lastColumn="0" w:oddVBand="0" w:evenVBand="0" w:oddHBand="0" w:evenHBand="0" w:firstRowFirstColumn="0" w:firstRowLastColumn="0" w:lastRowFirstColumn="0" w:lastRowLastColumn="0"/>
-              <w:rPr>
-                <w:rFonts w:asciiTheme="majorBidi" w:hAnsiTheme="majorBidi" w:cstheme="majorBidi"/>
-                <w:sz w:val="28"/>
-                <w:szCs w:val="28"/>
-              </w:rPr>
-            </w:pPr>
-            <w:r>
-              <w:rPr>
-                <w:rFonts w:asciiTheme="majorBidi" w:hAnsiTheme="majorBidi" w:cstheme="majorBidi"/>
-                <w:sz w:val="28"/>
-                <w:szCs w:val="28"/>
-              </w:rPr>
-              <w:t xml:space="preserve">นั้นโก้จริงๆ</w:t>
-            </w:r>
-          </w:p>
-        </w:tc>
-      </w:tr>
-      <w:tr>
-        <w:tc>
-          <w:tcPr>
-            <w:cnfStyle w:val="001000000000" w:firstRow="0" w:lastRow="0" w:firstColumn="1" w:lastColumn="0" w:oddVBand="0" w:evenVBand="0" w:oddHBand="0" w:evenHBand="0" w:firstRowFirstColumn="0" w:firstRowLastColumn="0" w:lastRowFirstColumn="0" w:lastRowLastColumn="0"/>
-            <w:tcW w:w="4390" w:type="dxa"/>
-          </w:tcPr>
-          <w:p>
-            <w:pPr>
-              <w:rPr>
-                <w:rFonts w:asciiTheme="majorBidi" w:hAnsiTheme="majorBidi" w:cstheme="majorBidi"/>
-                <w:b w:val="0"/>
-                <w:bCs w:val="0"/>
-                <w:sz w:val="28"/>
-                <w:szCs w:val="28"/>
-              </w:rPr>
-            </w:pPr>
-            <w:r>
-              <w:rPr>
-                <w:rFonts w:asciiTheme="majorBidi" w:hAnsiTheme="majorBidi" w:cstheme="majorBidi"/>
-                <w:b w:val="0"/>
-                <w:bCs w:val="0"/>
-                <w:sz w:val="28"/>
-                <w:szCs w:val="28"/>
-              </w:rPr>
-              <w:t xml:space="preserve">ยูด้า</w:t>
-            </w:r>
-          </w:p>
-        </w:tc>
-        <w:tc>
-          <w:tcPr>
-            <w:tcW w:w="4960" w:type="dxa"/>
-          </w:tcPr>
-          <w:p>
-            <w:pPr>
-              <w:cnfStyle w:val="000000000000" w:firstRow="0" w:lastRow="0" w:firstColumn="0" w:lastColumn="0" w:oddVBand="0" w:evenVBand="0" w:oddHBand="0" w:evenHBand="0" w:firstRowFirstColumn="0" w:firstRowLastColumn="0" w:lastRowFirstColumn="0" w:lastRowLastColumn="0"/>
-              <w:rPr>
-                <w:rFonts w:asciiTheme="majorBidi" w:hAnsiTheme="majorBidi" w:cstheme="majorBidi"/>
-                <w:sz w:val="28"/>
-                <w:szCs w:val="28"/>
-              </w:rPr>
-            </w:pPr>
-            <w:r>
-              <w:rPr>
-                <w:rFonts w:asciiTheme="majorBidi" w:hAnsiTheme="majorBidi" w:cstheme="majorBidi"/>
-                <w:sz w:val="28"/>
-                <w:szCs w:val="28"/>
-              </w:rPr>
-              <w:t xml:space="preserve">ดายู้</w:t>
-            </w:r>
-          </w:p>
-        </w:tc>
-      </w:tr>
-      <w:tr>
-        <w:tc>
-          <w:tcPr>
-            <w:cnfStyle w:val="001000000000" w:firstRow="0" w:lastRow="0" w:firstColumn="1" w:lastColumn="0" w:oddVBand="0" w:evenVBand="0" w:oddHBand="0" w:evenHBand="0" w:firstRowFirstColumn="0" w:firstRowLastColumn="0" w:lastRowFirstColumn="0" w:lastRowLastColumn="0"/>
-            <w:tcW w:w="4390" w:type="dxa"/>
-          </w:tcPr>
-          <w:p>
-            <w:pPr>
-              <w:rPr>
-                <w:rFonts w:asciiTheme="majorBidi" w:hAnsiTheme="majorBidi" w:cstheme="majorBidi"/>
-                <w:b w:val="0"/>
-                <w:bCs w:val="0"/>
-                <w:sz w:val="28"/>
-                <w:szCs w:val="28"/>
-              </w:rPr>
-            </w:pPr>
-            <w:r>
-              <w:rPr>
-                <w:rFonts w:asciiTheme="majorBidi" w:hAnsiTheme="majorBidi" w:cstheme="majorBidi"/>
-                <w:b w:val="0"/>
-                <w:bCs w:val="0"/>
-                <w:sz w:val="28"/>
-                <w:szCs w:val="28"/>
-              </w:rPr>
-              <w:t xml:space="preserve">วรวัชร</w:t>
-            </w:r>
-          </w:p>
-        </w:tc>
-        <w:tc>
-          <w:tcPr>
-            <w:tcW w:w="4960" w:type="dxa"/>
-          </w:tcPr>
-          <w:p>
-            <w:pPr>
-              <w:cnfStyle w:val="000000000000" w:firstRow="0" w:lastRow="0" w:firstColumn="0" w:lastColumn="0" w:oddVBand="0" w:evenVBand="0" w:oddHBand="0" w:evenHBand="0" w:firstRowFirstColumn="0" w:firstRowLastColumn="0" w:lastRowFirstColumn="0" w:lastRowLastColumn="0"/>
-              <w:rPr>
-                <w:rFonts w:asciiTheme="majorBidi" w:hAnsiTheme="majorBidi" w:cstheme="majorBidi"/>
-                <w:sz w:val="28"/>
-                <w:szCs w:val="28"/>
-              </w:rPr>
-            </w:pPr>
-            <w:r>
-              <w:rPr>
-                <w:rFonts w:asciiTheme="majorBidi" w:hAnsiTheme="majorBidi" w:cstheme="majorBidi"/>
-                <w:sz w:val="28"/>
-                <w:szCs w:val="28"/>
-              </w:rPr>
-              <w:t xml:space="preserve">ไล้เลิศ</w:t>
-            </w:r>
-          </w:p>
-        </w:tc>
-      </w:tr>
-      <w:tr>
-        <w:tc>
-          <w:tcPr>
-            <w:cnfStyle w:val="001000000000" w:firstRow="0" w:lastRow="0" w:firstColumn="1" w:lastColumn="0" w:oddVBand="0" w:evenVBand="0" w:oddHBand="0" w:evenHBand="0" w:firstRowFirstColumn="0" w:firstRowLastColumn="0" w:lastRowFirstColumn="0" w:lastRowLastColumn="0"/>
-            <w:tcW w:w="4390" w:type="dxa"/>
-          </w:tcPr>
-          <w:p>
-            <w:pPr>
-              <w:rPr>
-                <w:rFonts w:asciiTheme="majorBidi" w:hAnsiTheme="majorBidi" w:cstheme="majorBidi"/>
-                <w:b w:val="0"/>
-                <w:bCs w:val="0"/>
-                <w:sz w:val="28"/>
-                <w:szCs w:val="28"/>
-              </w:rPr>
-            </w:pPr>
-            <w:r>
-              <w:rPr>
-                <w:rFonts w:asciiTheme="majorBidi" w:hAnsiTheme="majorBidi" w:cstheme="majorBidi"/>
-                <w:b w:val="0"/>
-                <w:bCs w:val="0"/>
-                <w:sz w:val="28"/>
-                <w:szCs w:val="28"/>
-              </w:rPr>
-              <w:t xml:space="preserve">พิชัย</w:t>
-            </w:r>
-          </w:p>
-        </w:tc>
-        <w:tc>
-          <w:tcPr>
-            <w:tcW w:w="4960" w:type="dxa"/>
-          </w:tcPr>
-          <w:p>
-            <w:pPr>
-              <w:cnfStyle w:val="000000000000" w:firstRow="0" w:lastRow="0" w:firstColumn="0" w:lastColumn="0" w:oddVBand="0" w:evenVBand="0" w:oddHBand="0" w:evenHBand="0" w:firstRowFirstColumn="0" w:firstRowLastColumn="0" w:lastRowFirstColumn="0" w:lastRowLastColumn="0"/>
-              <w:rPr>
-                <w:rFonts w:asciiTheme="majorBidi" w:hAnsiTheme="majorBidi" w:cstheme="majorBidi"/>
-                <w:sz w:val="28"/>
-                <w:szCs w:val="28"/>
-              </w:rPr>
-            </w:pPr>
-            <w:r>
-              <w:rPr>
-                <w:rFonts w:asciiTheme="majorBidi" w:hAnsiTheme="majorBidi" w:cstheme="majorBidi"/>
-                <w:sz w:val="28"/>
-                <w:szCs w:val="28"/>
-              </w:rPr>
-              <w:t xml:space="preserve">มาแว้ว</w:t>
-            </w:r>
-          </w:p>
-        </w:tc>
-      </w:tr>
-      <w:tr>
-        <w:tc>
-          <w:tcPr>
-            <w:cnfStyle w:val="001000000000" w:firstRow="0" w:lastRow="0" w:firstColumn="1" w:lastColumn="0" w:oddVBand="0" w:evenVBand="0" w:oddHBand="0" w:evenHBand="0" w:firstRowFirstColumn="0" w:firstRowLastColumn="0" w:lastRowFirstColumn="0" w:lastRowLastColumn="0"/>
-            <w:tcW w:w="4390" w:type="dxa"/>
-          </w:tcPr>
-          <w:p>
-            <w:pPr>
-              <w:rPr>
-                <w:rFonts w:asciiTheme="majorBidi" w:hAnsiTheme="majorBidi" w:cstheme="majorBidi"/>
-                <w:b w:val="0"/>
-                <w:bCs w:val="0"/>
-                <w:sz w:val="28"/>
-                <w:szCs w:val="28"/>
-              </w:rPr>
-            </w:pPr>
-            <w:r>
-              <w:rPr>
-                <w:rFonts w:asciiTheme="majorBidi" w:hAnsiTheme="majorBidi" w:cstheme="majorBidi"/>
-                <w:b w:val="0"/>
-                <w:bCs w:val="0"/>
-                <w:sz w:val="28"/>
-                <w:szCs w:val="28"/>
-              </w:rPr>
-              <w:t xml:space="preserve">โทริโก้</w:t>
-            </w:r>
-          </w:p>
-        </w:tc>
-        <w:tc>
-          <w:tcPr>
-            <w:tcW w:w="4960" w:type="dxa"/>
-          </w:tcPr>
-          <w:p>
-            <w:pPr>
-              <w:cnfStyle w:val="000000000000" w:firstRow="0" w:lastRow="0" w:firstColumn="0" w:lastColumn="0" w:oddVBand="0" w:evenVBand="0" w:oddHBand="0" w:evenHBand="0" w:firstRowFirstColumn="0" w:firstRowLastColumn="0" w:lastRowFirstColumn="0" w:lastRowLastColumn="0"/>
-              <w:rPr>
-                <w:rFonts w:asciiTheme="majorBidi" w:hAnsiTheme="majorBidi" w:cstheme="majorBidi"/>
-                <w:sz w:val="28"/>
-                <w:szCs w:val="28"/>
-              </w:rPr>
-            </w:pPr>
-            <w:r>
-              <w:rPr>
-                <w:rFonts w:asciiTheme="majorBidi" w:hAnsiTheme="majorBidi" w:cstheme="majorBidi"/>
-                <w:sz w:val="28"/>
-                <w:szCs w:val="28"/>
-              </w:rPr>
-              <w:t xml:space="preserve">นั้นโก้จริงๆ</w:t>
-            </w:r>
-          </w:p>
-        </w:tc>
-      </w:tr>
-      <w:tr>
-        <w:tc>
-          <w:tcPr>
-            <w:cnfStyle w:val="001000000000" w:firstRow="0" w:lastRow="0" w:firstColumn="1" w:lastColumn="0" w:oddVBand="0" w:evenVBand="0" w:oddHBand="0" w:evenHBand="0" w:firstRowFirstColumn="0" w:firstRowLastColumn="0" w:lastRowFirstColumn="0" w:lastRowLastColumn="0"/>
-            <w:tcW w:w="4390" w:type="dxa"/>
-          </w:tcPr>
-          <w:p>
-            <w:pPr>
-              <w:rPr>
-                <w:rFonts w:asciiTheme="majorBidi" w:hAnsiTheme="majorBidi" w:cstheme="majorBidi"/>
-                <w:b w:val="0"/>
-                <w:bCs w:val="0"/>
-                <w:sz w:val="28"/>
-                <w:szCs w:val="28"/>
-              </w:rPr>
-            </w:pPr>
-            <w:r>
-              <w:rPr>
-                <w:rFonts w:asciiTheme="majorBidi" w:hAnsiTheme="majorBidi" w:cstheme="majorBidi"/>
-                <w:b w:val="0"/>
-                <w:bCs w:val="0"/>
-                <w:sz w:val="28"/>
-                <w:szCs w:val="28"/>
-              </w:rPr>
-              <w:t xml:space="preserve">ยูด้า</w:t>
-            </w:r>
-          </w:p>
-        </w:tc>
-        <w:tc>
-          <w:tcPr>
-            <w:tcW w:w="4960" w:type="dxa"/>
-          </w:tcPr>
-          <w:p>
-            <w:pPr>
-              <w:cnfStyle w:val="000000000000" w:firstRow="0" w:lastRow="0" w:firstColumn="0" w:lastColumn="0" w:oddVBand="0" w:evenVBand="0" w:oddHBand="0" w:evenHBand="0" w:firstRowFirstColumn="0" w:firstRowLastColumn="0" w:lastRowFirstColumn="0" w:lastRowLastColumn="0"/>
-              <w:rPr>
-                <w:rFonts w:asciiTheme="majorBidi" w:hAnsiTheme="majorBidi" w:cstheme="majorBidi"/>
-                <w:sz w:val="28"/>
-                <w:szCs w:val="28"/>
-              </w:rPr>
-            </w:pPr>
-            <w:r>
-              <w:rPr>
-                <w:rFonts w:asciiTheme="majorBidi" w:hAnsiTheme="majorBidi" w:cstheme="majorBidi"/>
+                <w:rFonts w:ascii="TH SarabunPSK" w:eastAsia="PingFang HK" w:hAnsi="TH SarabunPSK" w:cs="TH SarabunPSK" w:hint="cs"/>
                 <w:sz w:val="28"/>
                 <w:szCs w:val="28"/>
               </w:rPr>
@@ -2347,7 +683,7 @@
     <w:p>
       <w:pPr>
         <w:rPr>
-          <w:rFonts w:asciiTheme="majorBidi" w:hAnsiTheme="majorBidi" w:cstheme="majorBidi"/>
+          <w:rFonts w:ascii="TH SarabunPSK" w:eastAsia="PingFang HK" w:hAnsi="TH SarabunPSK" w:cs="TH SarabunPSK" w:hint="cs"/>
           <w:sz w:val="28"/>
           <w:szCs w:val="28"/>
           <w:lang w:val="en-US"/>

</xml_diff>